<commit_message>
Pridanie úvodu do katalógu požiadaviek
</commit_message>
<xml_diff>
--- a/Katalóg požiadaviek/Katalóg požiadaviek.docx
+++ b/Katalóg požiadaviek/Katalóg požiadaviek.docx
@@ -129,7 +129,6 @@
                                 <w:szCs w:val="20"/>
                               </w:rPr>
                             </w:pPr>
-                            <w:proofErr w:type="spellStart"/>
                             <w:r>
                               <w:rPr>
                                 <w:b/>
@@ -139,33 +138,8 @@
                                 <w:sz w:val="20"/>
                                 <w:szCs w:val="20"/>
                               </w:rPr>
-                              <w:t>ISVOSA@CoDe</w:t>
+                              <w:t>ISVOSA@CoDe--BuStErS</w:t>
                             </w:r>
-                            <w:proofErr w:type="spellEnd"/>
-                            <w:r>
-                              <w:rPr>
-                                <w:b/>
-                                <w:bCs/>
-                                <w:color w:val="7BA0CD" w:themeColor="accent1" w:themeTint="BF"/>
-                                <w:spacing w:val="60"/>
-                                <w:sz w:val="20"/>
-                                <w:szCs w:val="20"/>
-                              </w:rPr>
-                              <w:t>--</w:t>
-                            </w:r>
-                            <w:proofErr w:type="spellStart"/>
-                            <w:r>
-                              <w:rPr>
-                                <w:b/>
-                                <w:bCs/>
-                                <w:color w:val="7BA0CD" w:themeColor="accent1" w:themeTint="BF"/>
-                                <w:spacing w:val="60"/>
-                                <w:sz w:val="20"/>
-                                <w:szCs w:val="20"/>
-                              </w:rPr>
-                              <w:t>BuStErS</w:t>
-                            </w:r>
-                            <w:proofErr w:type="spellEnd"/>
                           </w:p>
                         </w:sdtContent>
                       </w:sdt>
@@ -258,34 +232,7 @@
                                 <w:sz w:val="40"/>
                                 <w:szCs w:val="40"/>
                               </w:rPr>
-                              <w:t>Dávid Dobiáš</w:t>
-                            </w:r>
-                            <w:r>
-                              <w:rPr>
-                                <w:rFonts w:asciiTheme="majorHAnsi" w:eastAsiaTheme="majorEastAsia" w:hAnsiTheme="majorHAnsi" w:cstheme="majorBidi"/>
-                                <w:color w:val="808080" w:themeColor="text1" w:themeTint="7F"/>
-                                <w:sz w:val="40"/>
-                                <w:szCs w:val="40"/>
-                              </w:rPr>
-                              <w:t>, Dominik Dobiáš, Martin Hudec</w:t>
-                            </w:r>
-                            <w:r>
-                              <w:rPr>
-                                <w:rFonts w:asciiTheme="majorHAnsi" w:eastAsiaTheme="majorEastAsia" w:hAnsiTheme="majorHAnsi" w:cstheme="majorBidi"/>
-                                <w:color w:val="808080" w:themeColor="text1" w:themeTint="7F"/>
-                                <w:sz w:val="40"/>
-                                <w:szCs w:val="40"/>
-                              </w:rPr>
-                              <w:t xml:space="preserve">, </w:t>
-                            </w:r>
-                            <w:r>
-                              <w:rPr>
-                                <w:rFonts w:asciiTheme="majorHAnsi" w:eastAsiaTheme="majorEastAsia" w:hAnsiTheme="majorHAnsi" w:cstheme="majorBidi"/>
-                                <w:color w:val="808080" w:themeColor="text1" w:themeTint="7F"/>
-                                <w:sz w:val="40"/>
-                                <w:szCs w:val="40"/>
-                              </w:rPr>
-                              <w:t>Michal Mesároš</w:t>
+                              <w:t>Dávid Dobiáš, Dominik Dobiáš, Martin Hudec, Michal Mesároš</w:t>
                             </w:r>
                           </w:p>
                         </w:sdtContent>
@@ -329,13 +276,6 @@
     </w:sdt>
     <w:sdt>
       <w:sdtPr>
-        <w:id w:val="7540813"/>
-        <w:docPartObj>
-          <w:docPartGallery w:val="Table of Contents"/>
-          <w:docPartUnique/>
-        </w:docPartObj>
-      </w:sdtPr>
-      <w:sdtEndPr>
         <w:rPr>
           <w:rFonts w:asciiTheme="minorHAnsi" w:eastAsiaTheme="minorHAnsi" w:hAnsiTheme="minorHAnsi" w:cstheme="minorBidi"/>
           <w:b w:val="0"/>
@@ -344,7 +284,12 @@
           <w:sz w:val="22"/>
           <w:szCs w:val="22"/>
         </w:rPr>
-      </w:sdtEndPr>
+        <w:id w:val="7540813"/>
+        <w:docPartObj>
+          <w:docPartGallery w:val="Table of Contents"/>
+          <w:docPartUnique/>
+        </w:docPartObj>
+      </w:sdtPr>
       <w:sdtContent>
         <w:p>
           <w:pPr>
@@ -718,6 +663,252 @@
       </w:r>
       <w:bookmarkEnd w:id="0"/>
     </w:p>
+    <w:p/>
+    <w:p>
+      <w:pPr>
+        <w:pStyle w:val="Nadpis2"/>
+      </w:pPr>
+      <w:r>
+        <w:t>1.1 Predmet špecifikácie</w:t>
+      </w:r>
+    </w:p>
+    <w:p>
+      <w:r>
+        <w:tab/>
+        <w:t xml:space="preserve">Tento dokument (Katalóg požiadaviek , ďalej už len ako KP ) slúži </w:t>
+      </w:r>
+      <w:r>
+        <w:t xml:space="preserve">ako špecifikácia požiadaviek pre prácu na </w:t>
+      </w:r>
+      <w:r>
+        <w:t xml:space="preserve">projekte </w:t>
+      </w:r>
+      <w:r>
+        <w:rPr>
+          <w:b/>
+        </w:rPr>
+        <w:t>implementáciu softvéru pre vzdialené ovládanie spektrálneho analyzátora</w:t>
+      </w:r>
+      <w:r>
+        <w:t xml:space="preserve"> (</w:t>
+      </w:r>
+      <w:r>
+        <w:t xml:space="preserve">ďalej ako </w:t>
+      </w:r>
+      <w:r>
+        <w:t>ISVOSA)</w:t>
+      </w:r>
+      <w:r>
+        <w:t xml:space="preserve"> , ktorý spracováva fyzikálne údaje a zobrazuje ich na svojej obrazovke. Projekt má slúžiť na uľahčenie práce vedeckých pracovníkov, ktorí robia s týmto zariadením.</w:t>
+      </w:r>
+    </w:p>
+    <w:p>
+      <w:r>
+        <w:tab/>
+      </w:r>
+      <w:r>
+        <w:t>Dokument je súčasťou dohody medzi objednávateľom a dodávateľom. Bude slúžiť ako východisko pre vyhodnocovanie správnosti softvéru.</w:t>
+      </w:r>
+    </w:p>
+    <w:p/>
+    <w:p>
+      <w:pPr>
+        <w:pStyle w:val="Nadpis2"/>
+      </w:pPr>
+      <w:r>
+        <w:t>1.2  Rozsah projektu</w:t>
+      </w:r>
+    </w:p>
+    <w:p>
+      <w:r>
+        <w:tab/>
+      </w:r>
+      <w:r>
+        <w:t>Projekt má slúžiť na diaľkové ovládanie zariadenia</w:t>
+      </w:r>
+      <w:r>
+        <w:t>,</w:t>
+      </w:r>
+      <w:r>
+        <w:t xml:space="preserve"> ktoré sa doteraz musí ovládať tlačidlami priamo na ňom umiestnenými. </w:t>
+      </w:r>
+    </w:p>
+    <w:p>
+      <w:r>
+        <w:tab/>
+        <w:t>Požiadavkou je systém, ktorý sa bude dať ovládať tak, že po vložení vzorky do spektrálneho analyzátora, pracovník môže dokončiť úlohu z iného zariadenia napojeného na sieti</w:t>
+      </w:r>
+      <w:r>
+        <w:t xml:space="preserve"> a sledovať priebeh testov</w:t>
+      </w:r>
+      <w:r>
+        <w:t>,</w:t>
+      </w:r>
+      <w:r>
+        <w:t xml:space="preserve"> ktoré </w:t>
+      </w:r>
+      <w:r>
+        <w:t>aktuálne</w:t>
+      </w:r>
+      <w:r>
+        <w:t xml:space="preserve"> </w:t>
+      </w:r>
+      <w:r>
+        <w:t>prebiehajú</w:t>
+      </w:r>
+      <w:r>
+        <w:t>.</w:t>
+      </w:r>
+    </w:p>
+    <w:p>
+      <w:r>
+        <w:tab/>
+        <w:t xml:space="preserve">Taktiež bude </w:t>
+      </w:r>
+      <w:r>
+        <w:t>vedieť</w:t>
+      </w:r>
+      <w:r>
+        <w:t xml:space="preserve"> experiment </w:t>
+      </w:r>
+      <w:r>
+        <w:t>prerušiť</w:t>
+      </w:r>
+      <w:r>
+        <w:t xml:space="preserve"> a </w:t>
+      </w:r>
+      <w:r>
+        <w:t>meniť</w:t>
+      </w:r>
+      <w:r>
+        <w:t xml:space="preserve"> parametre experimentu a </w:t>
+      </w:r>
+      <w:r>
+        <w:t>následné</w:t>
+      </w:r>
+      <w:r>
+        <w:t xml:space="preserve"> </w:t>
+      </w:r>
+      <w:r>
+        <w:t>pokračovať</w:t>
+      </w:r>
+      <w:r>
+        <w:t xml:space="preserve"> v experimente </w:t>
+      </w:r>
+      <w:r>
+        <w:t>pokiaľ</w:t>
+      </w:r>
+      <w:r>
+        <w:t xml:space="preserve"> </w:t>
+      </w:r>
+      <w:r>
+        <w:t>však</w:t>
+      </w:r>
+      <w:r>
+        <w:t xml:space="preserve"> samozrejme</w:t>
+      </w:r>
+      <w:r>
+        <w:t>,</w:t>
+      </w:r>
+      <w:r>
+        <w:t xml:space="preserve"> nebude </w:t>
+      </w:r>
+      <w:r>
+        <w:t>analyzátor</w:t>
+      </w:r>
+      <w:r>
+        <w:t xml:space="preserve"> </w:t>
+      </w:r>
+      <w:r>
+        <w:t xml:space="preserve">vyžadovať fyziku </w:t>
+      </w:r>
+      <w:r>
+        <w:t>manipuláciu</w:t>
+      </w:r>
+      <w:r>
+        <w:t xml:space="preserve"> so vzorkami v </w:t>
+      </w:r>
+      <w:r>
+        <w:t>ňom</w:t>
+      </w:r>
+      <w:r>
+        <w:t>.</w:t>
+      </w:r>
+    </w:p>
+    <w:p/>
+    <w:p>
+      <w:pPr>
+        <w:pStyle w:val="Nadpis2"/>
+      </w:pPr>
+      <w:r>
+        <w:t>1.3 Slovník pojmov a skratky</w:t>
+      </w:r>
+    </w:p>
+    <w:p>
+      <w:r>
+        <w:t>KP- Katalóg požiadaviek</w:t>
+      </w:r>
+      <w:r>
+        <w:t>, to je tento konkrétny dokument</w:t>
+      </w:r>
+    </w:p>
+    <w:p/>
+    <w:p>
+      <w:r>
+        <w:t>ISVOSA</w:t>
+      </w:r>
+      <w:r>
+        <w:t xml:space="preserve">  - </w:t>
+      </w:r>
+      <w:r>
+        <w:t>Implementácia softvéru pre vzdialené ovládanie spektrálneho analyzátora</w:t>
+      </w:r>
+      <w:r>
+        <w:t>, meno projektu</w:t>
+      </w:r>
+      <w:r>
+        <w:t>,</w:t>
+      </w:r>
+      <w:r>
+        <w:t xml:space="preserve"> </w:t>
+      </w:r>
+      <w:r>
+        <w:t>ktorého</w:t>
+      </w:r>
+      <w:r>
+        <w:t xml:space="preserve"> sa týka KP.</w:t>
+      </w:r>
+    </w:p>
+    <w:p>
+      <w:r>
+        <w:t xml:space="preserve">Spektrálny analyzátor -  je základné meracie zariadenie </w:t>
+      </w:r>
+      <w:r>
+        <w:t xml:space="preserve">ktoré </w:t>
+      </w:r>
+      <w:r>
+        <w:t>meria veľkosť vstupného signálu</w:t>
+      </w:r>
+      <w:r>
+        <w:t xml:space="preserve"> a frekvenciu</w:t>
+      </w:r>
+      <w:r>
+        <w:t xml:space="preserve"> v plnom frekvenčnom rozsahu nástroja</w:t>
+      </w:r>
+      <w:r>
+        <w:t>.</w:t>
+      </w:r>
+    </w:p>
+    <w:p>
+      <w:pPr>
+        <w:pStyle w:val="Nadpis2"/>
+      </w:pPr>
+      <w:r>
+        <w:t>1.4 Odkazy</w:t>
+      </w:r>
+    </w:p>
+    <w:p/>
+    <w:p/>
     <w:p>
       <w:pPr>
         <w:pStyle w:val="Nadpis1"/>
@@ -728,6 +919,7 @@
       </w:pPr>
       <w:bookmarkStart w:id="1" w:name="_Toc401165521"/>
       <w:r>
+        <w:lastRenderedPageBreak/>
         <w:t>Celkový popis</w:t>
       </w:r>
       <w:bookmarkEnd w:id="1"/>
@@ -774,7 +966,7 @@
 
 <file path=word/endnotes.xml><?xml version="1.0" encoding="utf-8"?>
 <w:endnotes xmlns:ve="http://schemas.openxmlformats.org/markup-compatibility/2006" xmlns:o="urn:schemas-microsoft-com:office:office" xmlns:r="http://schemas.openxmlformats.org/officeDocument/2006/relationships" xmlns:m="http://schemas.openxmlformats.org/officeDocument/2006/math" xmlns:v="urn:schemas-microsoft-com:vml" xmlns:wp="http://schemas.openxmlformats.org/drawingml/2006/wordprocessingDrawing" xmlns:w10="urn:schemas-microsoft-com:office:word" xmlns:w="http://schemas.openxmlformats.org/wordprocessingml/2006/main" xmlns:wne="http://schemas.microsoft.com/office/word/2006/wordml">
-  <w:endnote w:type="separator" w:id="-1">
+  <w:endnote w:type="separator" w:id="0">
     <w:p>
       <w:pPr>
         <w:spacing w:after="0" w:line="240" w:lineRule="auto"/>
@@ -784,7 +976,7 @@
       </w:r>
     </w:p>
   </w:endnote>
-  <w:endnote w:type="continuationSeparator" w:id="0">
+  <w:endnote w:type="continuationSeparator" w:id="1">
     <w:p>
       <w:pPr>
         <w:spacing w:after="0" w:line="240" w:lineRule="auto"/>
@@ -818,7 +1010,7 @@
             <w:rPr>
               <w:noProof/>
             </w:rPr>
-            <w:t>2</w:t>
+            <w:t>4</w:t>
           </w:r>
         </w:fldSimple>
       </w:p>
@@ -834,7 +1026,7 @@
 
 <file path=word/footnotes.xml><?xml version="1.0" encoding="utf-8"?>
 <w:footnotes xmlns:ve="http://schemas.openxmlformats.org/markup-compatibility/2006" xmlns:o="urn:schemas-microsoft-com:office:office" xmlns:r="http://schemas.openxmlformats.org/officeDocument/2006/relationships" xmlns:m="http://schemas.openxmlformats.org/officeDocument/2006/math" xmlns:v="urn:schemas-microsoft-com:vml" xmlns:wp="http://schemas.openxmlformats.org/drawingml/2006/wordprocessingDrawing" xmlns:w10="urn:schemas-microsoft-com:office:word" xmlns:w="http://schemas.openxmlformats.org/wordprocessingml/2006/main" xmlns:wne="http://schemas.microsoft.com/office/word/2006/wordml">
-  <w:footnote w:type="separator" w:id="-1">
+  <w:footnote w:type="separator" w:id="0">
     <w:p>
       <w:pPr>
         <w:spacing w:after="0" w:line="240" w:lineRule="auto"/>
@@ -844,7 +1036,7 @@
       </w:r>
     </w:p>
   </w:footnote>
-  <w:footnote w:type="continuationSeparator" w:id="0">
+  <w:footnote w:type="continuationSeparator" w:id="1">
     <w:p>
       <w:pPr>
         <w:spacing w:after="0" w:line="240" w:lineRule="auto"/>
@@ -1135,6 +1327,30 @@
       <w:szCs w:val="28"/>
     </w:rPr>
   </w:style>
+  <w:style w:type="paragraph" w:styleId="Nadpis2">
+    <w:name w:val="heading 2"/>
+    <w:basedOn w:val="Normlny"/>
+    <w:next w:val="Normlny"/>
+    <w:link w:val="Nadpis2Char"/>
+    <w:uiPriority w:val="9"/>
+    <w:unhideWhenUsed/>
+    <w:qFormat/>
+    <w:rsid w:val="00031825"/>
+    <w:pPr>
+      <w:keepNext/>
+      <w:keepLines/>
+      <w:spacing w:before="200" w:after="0"/>
+      <w:outlineLvl w:val="1"/>
+    </w:pPr>
+    <w:rPr>
+      <w:rFonts w:asciiTheme="majorHAnsi" w:eastAsiaTheme="majorEastAsia" w:hAnsiTheme="majorHAnsi" w:cstheme="majorBidi"/>
+      <w:b/>
+      <w:bCs/>
+      <w:color w:val="4F81BD" w:themeColor="accent1"/>
+      <w:sz w:val="26"/>
+      <w:szCs w:val="26"/>
+    </w:rPr>
+  </w:style>
   <w:style w:type="character" w:default="1" w:styleId="Predvolenpsmoodseku">
     <w:name w:val="Default Paragraph Font"/>
     <w:uiPriority w:val="1"/>
@@ -1322,6 +1538,21 @@
     <w:rPr>
       <w:color w:val="0000FF" w:themeColor="hyperlink"/>
       <w:u w:val="single"/>
+    </w:rPr>
+  </w:style>
+  <w:style w:type="character" w:customStyle="1" w:styleId="Nadpis2Char">
+    <w:name w:val="Nadpis 2 Char"/>
+    <w:basedOn w:val="Predvolenpsmoodseku"/>
+    <w:link w:val="Nadpis2"/>
+    <w:uiPriority w:val="9"/>
+    <w:rsid w:val="00031825"/>
+    <w:rPr>
+      <w:rFonts w:asciiTheme="majorHAnsi" w:eastAsiaTheme="majorEastAsia" w:hAnsiTheme="majorHAnsi" w:cstheme="majorBidi"/>
+      <w:b/>
+      <w:bCs/>
+      <w:color w:val="4F81BD" w:themeColor="accent1"/>
+      <w:sz w:val="26"/>
+      <w:szCs w:val="26"/>
     </w:rPr>
   </w:style>
 </w:styles>
@@ -1361,125 +1592,25 @@
         </w:p>
       </w:docPartBody>
     </w:docPart>
-    <w:docPart>
-      <w:docPartPr>
-        <w:name w:val="F4DBCF96388B4DC48FB36AF5AAFC22EC"/>
-        <w:category>
-          <w:name w:val="Všeobecné"/>
-          <w:gallery w:val="placeholder"/>
-        </w:category>
-        <w:types>
-          <w:type w:val="bbPlcHdr"/>
-        </w:types>
-        <w:behaviors>
-          <w:behavior w:val="content"/>
-        </w:behaviors>
-        <w:guid w:val="{6FFB38E9-3D42-4B08-A59B-20DFB768CF5C}"/>
-      </w:docPartPr>
-      <w:docPartBody>
-        <w:p>
-          <w:pPr>
-            <w:pStyle w:val="F4DBCF96388B4DC48FB36AF5AAFC22EC"/>
-          </w:pPr>
-          <w:r>
-            <w:rPr>
-              <w:b/>
-              <w:bCs/>
-              <w:color w:val="7BA0CD" w:themeColor="accent1" w:themeTint="BF"/>
-              <w:spacing w:val="60"/>
-              <w:sz w:val="20"/>
-              <w:szCs w:val="20"/>
-            </w:rPr>
-            <w:t>[Zadajte názov spoločnosti]</w:t>
-          </w:r>
-        </w:p>
-      </w:docPartBody>
-    </w:docPart>
-    <w:docPart>
-      <w:docPartPr>
-        <w:name w:val="259B62A7B83443FCB70281608CBF7F08"/>
-        <w:category>
-          <w:name w:val="Všeobecné"/>
-          <w:gallery w:val="placeholder"/>
-        </w:category>
-        <w:types>
-          <w:type w:val="bbPlcHdr"/>
-        </w:types>
-        <w:behaviors>
-          <w:behavior w:val="content"/>
-        </w:behaviors>
-        <w:guid w:val="{45C154C2-7B75-45DA-BF36-BEF56BD795F6}"/>
-      </w:docPartPr>
-      <w:docPartBody>
-        <w:p>
-          <w:pPr>
-            <w:pStyle w:val="259B62A7B83443FCB70281608CBF7F08"/>
-          </w:pPr>
-          <w:r>
-            <w:rPr>
-              <w:b/>
-              <w:bCs/>
-              <w:color w:val="7BA0CD" w:themeColor="accent1" w:themeTint="BF"/>
-              <w:spacing w:val="60"/>
-              <w:sz w:val="20"/>
-              <w:szCs w:val="20"/>
-            </w:rPr>
-            <w:t>[Vybrať dátum]</w:t>
-          </w:r>
-        </w:p>
-      </w:docPartBody>
-    </w:docPart>
-    <w:docPart>
-      <w:docPartPr>
-        <w:name w:val="84A52BA17B444E8EB54A9908C8850BEA"/>
-        <w:category>
-          <w:name w:val="Všeobecné"/>
-          <w:gallery w:val="placeholder"/>
-        </w:category>
-        <w:types>
-          <w:type w:val="bbPlcHdr"/>
-        </w:types>
-        <w:behaviors>
-          <w:behavior w:val="content"/>
-        </w:behaviors>
-        <w:guid w:val="{342C4843-06F1-4A71-BE26-378AA369FFA9}"/>
-      </w:docPartPr>
-      <w:docPartBody>
-        <w:p>
-          <w:pPr>
-            <w:pStyle w:val="84A52BA17B444E8EB54A9908C8850BEA"/>
-          </w:pPr>
-          <w:r>
-            <w:rPr>
-              <w:rFonts w:asciiTheme="majorHAnsi" w:eastAsiaTheme="majorEastAsia" w:hAnsiTheme="majorHAnsi" w:cstheme="majorBidi"/>
-              <w:color w:val="808080" w:themeColor="text1" w:themeTint="7F"/>
-              <w:sz w:val="40"/>
-              <w:szCs w:val="40"/>
-            </w:rPr>
-            <w:t>[Zadajte meno autora]</w:t>
-          </w:r>
-        </w:p>
-      </w:docPartBody>
-    </w:docPart>
   </w:docParts>
 </w:glossaryDocument>
 </file>
 
 <file path=word/glossary/fontTable.xml><?xml version="1.0" encoding="utf-8"?>
 <w:fonts xmlns:r="http://schemas.openxmlformats.org/officeDocument/2006/relationships" xmlns:w="http://schemas.openxmlformats.org/wordprocessingml/2006/main">
+  <w:font w:name="Calibri">
+    <w:panose1 w:val="020F0502020204030204"/>
+    <w:charset w:val="EE"/>
+    <w:family w:val="swiss"/>
+    <w:pitch w:val="variable"/>
+    <w:sig w:usb0="E00002FF" w:usb1="4000ACFF" w:usb2="00000001" w:usb3="00000000" w:csb0="0000019F" w:csb1="00000000"/>
+  </w:font>
   <w:font w:name="Times New Roman">
     <w:panose1 w:val="02020603050405020304"/>
     <w:charset w:val="EE"/>
     <w:family w:val="roman"/>
     <w:pitch w:val="variable"/>
     <w:sig w:usb0="E0002AFF" w:usb1="C0007841" w:usb2="00000009" w:usb3="00000000" w:csb0="000001FF" w:csb1="00000000"/>
-  </w:font>
-  <w:font w:name="Calibri">
-    <w:panose1 w:val="020F0502020204030204"/>
-    <w:charset w:val="EE"/>
-    <w:family w:val="swiss"/>
-    <w:pitch w:val="variable"/>
-    <w:sig w:usb0="E00002FF" w:usb1="4000ACFF" w:usb2="00000001" w:usb3="00000000" w:csb0="0000019F" w:csb1="00000000"/>
   </w:font>
   <w:font w:name="Cambria">
     <w:panose1 w:val="02040503050406030204"/>
@@ -1511,6 +1642,7 @@
     <w:rsidRoot w:val="00264B50"/>
     <w:rsid w:val="00264B50"/>
     <w:rsid w:val="004B50DF"/>
+    <w:rsid w:val="0097320D"/>
   </w:rsids>
   <m:mathPr>
     <m:mathFont m:val="Cambria Math"/>
@@ -1691,6 +1823,7 @@
   <w:style w:type="paragraph" w:default="1" w:styleId="Normlny">
     <w:name w:val="Normal"/>
     <w:qFormat/>
+    <w:rsid w:val="0097320D"/>
   </w:style>
   <w:style w:type="character" w:default="1" w:styleId="Predvolenpsmoodseku">
     <w:name w:val="Default Paragraph Font"/>

</xml_diff>

<commit_message>
Pridaná časť celkového opisu a upravenie úvodu
</commit_message>
<xml_diff>
--- a/Katalóg požiadaviek/Katalóg požiadaviek.docx
+++ b/Katalóg požiadaviek/Katalóg požiadaviek.docx
@@ -110,9 +110,6 @@
                           </w:rPr>
                           <w:alias w:val="Spoločnosť"/>
                           <w:id w:val="17581699"/>
-                          <w:placeholder>
-                            <w:docPart w:val="F4DBCF96388B4DC48FB36AF5AAFC22EC"/>
-                          </w:placeholder>
                           <w:dataBinding w:prefixMappings="xmlns:ns0='http://schemas.openxmlformats.org/officeDocument/2006/extended-properties'" w:xpath="/ns0:Properties[1]/ns0:Company[1]" w:storeItemID="{6668398D-A668-4E3E-A5EB-62B293D839F1}"/>
                           <w:text/>
                         </w:sdtPr>
@@ -155,9 +152,6 @@
                           </w:rPr>
                           <w:alias w:val="Dátum"/>
                           <w:id w:val="17581723"/>
-                          <w:placeholder>
-                            <w:docPart w:val="259B62A7B83443FCB70281608CBF7F08"/>
-                          </w:placeholder>
                           <w:dataBinding w:prefixMappings="xmlns:ns0='http://schemas.microsoft.com/office/2006/coverPageProps'" w:xpath="/ns0:CoverPageProperties[1]/ns0:PublishDate[1]" w:storeItemID="{55AF091B-3C7A-41E3-B477-F2FDAA23CFDA}"/>
                           <w:date w:fullDate="2014-10-15T00:00:00Z">
                             <w:dateFormat w:val="d. M. yyyy"/>
@@ -209,9 +203,6 @@
                           </w:rPr>
                           <w:alias w:val="Autor"/>
                           <w:id w:val="17581685"/>
-                          <w:placeholder>
-                            <w:docPart w:val="84A52BA17B444E8EB54A9908C8850BEA"/>
-                          </w:placeholder>
                           <w:dataBinding w:prefixMappings="xmlns:ns0='http://schemas.openxmlformats.org/package/2006/metadata/core-properties' xmlns:ns1='http://purl.org/dc/elements/1.1/'" w:xpath="/ns0:coreProperties[1]/ns1:creator[1]" w:storeItemID="{6C3C8BC8-F283-45AE-878A-BAB7291924A1}"/>
                           <w:text/>
                         </w:sdtPr>
@@ -881,7 +872,10 @@
     </w:p>
     <w:p>
       <w:r>
-        <w:t xml:space="preserve">Spektrálny analyzátor -  je základné meracie zariadenie </w:t>
+        <w:t xml:space="preserve">SA - </w:t>
+      </w:r>
+      <w:r>
+        <w:t xml:space="preserve">Spektrálny analyzátor  je základné meracie zariadenie </w:t>
       </w:r>
       <w:r>
         <w:t xml:space="preserve">ktoré </w:t>
@@ -900,6 +894,78 @@
       </w:r>
     </w:p>
     <w:p>
+      <w:r>
+        <w:t>WiFi</w:t>
+      </w:r>
+      <w:r>
+        <w:t xml:space="preserve"> </w:t>
+      </w:r>
+      <w:r>
+        <w:t xml:space="preserve">je </w:t>
+      </w:r>
+      <w:r>
+        <w:t>bezdrôtová</w:t>
+      </w:r>
+      <w:r>
+        <w:t xml:space="preserve"> </w:t>
+      </w:r>
+      <w:r>
+        <w:t>technológia</w:t>
+      </w:r>
+      <w:r>
+        <w:t xml:space="preserve"> </w:t>
+      </w:r>
+      <w:r>
+        <w:t xml:space="preserve">pre </w:t>
+      </w:r>
+      <w:r>
+        <w:t>lokálne</w:t>
+      </w:r>
+      <w:r>
+        <w:t xml:space="preserve"> siete</w:t>
+      </w:r>
+      <w:r>
+        <w:t>,</w:t>
+      </w:r>
+      <w:r>
+        <w:t xml:space="preserve"> </w:t>
+      </w:r>
+      <w:r>
+        <w:t>ktorá</w:t>
+      </w:r>
+      <w:r>
+        <w:t xml:space="preserve"> </w:t>
+      </w:r>
+      <w:r>
+        <w:t>umožňuje</w:t>
+      </w:r>
+      <w:r>
+        <w:t xml:space="preserve"> </w:t>
+      </w:r>
+      <w:r>
+        <w:t>elektronickým</w:t>
+      </w:r>
+      <w:r>
+        <w:t xml:space="preserve"> zariadeniam</w:t>
+      </w:r>
+      <w:r>
+        <w:t xml:space="preserve"> </w:t>
+      </w:r>
+      <w:r>
+        <w:t>výmenu</w:t>
+      </w:r>
+      <w:r>
+        <w:t xml:space="preserve"> </w:t>
+      </w:r>
+      <w:r>
+        <w:t>údajov</w:t>
+      </w:r>
+      <w:r>
+        <w:t xml:space="preserve"> alebo pripojenie na internet.</w:t>
+      </w:r>
+    </w:p>
+    <w:p/>
+    <w:p>
       <w:pPr>
         <w:pStyle w:val="Nadpis2"/>
       </w:pPr>
@@ -907,6 +973,7 @@
         <w:t>1.4 Odkazy</w:t>
       </w:r>
     </w:p>
+    <w:p/>
     <w:p/>
     <w:p/>
     <w:p>
@@ -924,6 +991,424 @@
       </w:r>
       <w:bookmarkEnd w:id="1"/>
     </w:p>
+    <w:p/>
+    <w:p>
+      <w:pPr>
+        <w:pStyle w:val="Nadpis2"/>
+      </w:pPr>
+      <w:r>
+        <w:t>2.1  Kontext systému</w:t>
+      </w:r>
+    </w:p>
+    <w:p>
+      <w:r>
+        <w:tab/>
+        <w:t xml:space="preserve">Systém je určený </w:t>
+      </w:r>
+      <w:r>
+        <w:t>používateľovi</w:t>
+      </w:r>
+      <w:r>
+        <w:t xml:space="preserve"> na </w:t>
+      </w:r>
+      <w:r>
+        <w:t>ovládanie</w:t>
+      </w:r>
+      <w:r>
+        <w:t xml:space="preserve"> SA, kde bude </w:t>
+      </w:r>
+      <w:r>
+        <w:t>môcť</w:t>
+      </w:r>
+      <w:r>
+        <w:t xml:space="preserve"> </w:t>
+      </w:r>
+      <w:r>
+        <w:t>nadstaviť</w:t>
+      </w:r>
+      <w:r>
+        <w:t xml:space="preserve"> </w:t>
+      </w:r>
+      <w:r>
+        <w:t>všetky</w:t>
+      </w:r>
+      <w:r>
+        <w:t xml:space="preserve"> </w:t>
+      </w:r>
+      <w:r>
+        <w:t>rôzne</w:t>
+      </w:r>
+      <w:r>
+        <w:t xml:space="preserve"> nadstavenia, </w:t>
+      </w:r>
+      <w:r>
+        <w:t>ktoré</w:t>
+      </w:r>
+      <w:r>
+        <w:t xml:space="preserve"> </w:t>
+      </w:r>
+      <w:r>
+        <w:t>sú</w:t>
+      </w:r>
+      <w:r>
+        <w:t xml:space="preserve"> mu aj </w:t>
+      </w:r>
+      <w:r>
+        <w:t>prístupné</w:t>
+      </w:r>
+      <w:r>
+        <w:t xml:space="preserve"> pri </w:t>
+      </w:r>
+      <w:r>
+        <w:t>ovládaní</w:t>
+      </w:r>
+      <w:r>
+        <w:t xml:space="preserve"> priamo na SA. Bude ho </w:t>
+      </w:r>
+      <w:r>
+        <w:t>tiež</w:t>
+      </w:r>
+      <w:r>
+        <w:t xml:space="preserve"> </w:t>
+      </w:r>
+      <w:r>
+        <w:t>vedieť</w:t>
+      </w:r>
+      <w:r>
+        <w:t xml:space="preserve"> </w:t>
+      </w:r>
+      <w:r>
+        <w:t>uviesť</w:t>
+      </w:r>
+      <w:r>
+        <w:t xml:space="preserve"> do </w:t>
+      </w:r>
+      <w:r>
+        <w:t>činnosti,</w:t>
+      </w:r>
+      <w:r>
+        <w:t xml:space="preserve"> </w:t>
+      </w:r>
+      <w:r>
+        <w:t>čí</w:t>
+      </w:r>
+      <w:r>
+        <w:t xml:space="preserve"> </w:t>
+      </w:r>
+      <w:r>
+        <w:t>napríklad</w:t>
+      </w:r>
+      <w:r>
+        <w:t xml:space="preserve"> </w:t>
+      </w:r>
+      <w:r>
+        <w:t>pozastaviť</w:t>
+      </w:r>
+      <w:r>
+        <w:t xml:space="preserve"> </w:t>
+      </w:r>
+      <w:r>
+        <w:t xml:space="preserve">činnosť </w:t>
+      </w:r>
+      <w:r>
+        <w:t xml:space="preserve">. </w:t>
+      </w:r>
+      <w:r>
+        <w:t>Získan</w:t>
+      </w:r>
+      <w:r>
+        <w:t>é</w:t>
+      </w:r>
+      <w:r>
+        <w:t xml:space="preserve"> h</w:t>
+      </w:r>
+      <w:r>
+        <w:t xml:space="preserve">odnoty sa </w:t>
+      </w:r>
+      <w:r>
+        <w:t>budú</w:t>
+      </w:r>
+      <w:r>
+        <w:t xml:space="preserve"> v kon</w:t>
+      </w:r>
+      <w:r>
+        <w:t>c</w:t>
+      </w:r>
+      <w:r>
+        <w:t xml:space="preserve">ovom </w:t>
+      </w:r>
+      <w:r>
+        <w:t>zariadení</w:t>
+      </w:r>
+      <w:r>
+        <w:t>,</w:t>
+      </w:r>
+      <w:r>
+        <w:t xml:space="preserve"> </w:t>
+      </w:r>
+      <w:r>
+        <w:t>ktoré</w:t>
+      </w:r>
+      <w:r>
+        <w:t xml:space="preserve"> bude pripojene na SA zobrazovať a </w:t>
+      </w:r>
+      <w:r>
+        <w:t>podľa</w:t>
+      </w:r>
+      <w:r>
+        <w:t xml:space="preserve"> toho</w:t>
+      </w:r>
+      <w:r>
+        <w:t xml:space="preserve"> </w:t>
+      </w:r>
+      <w:r>
+        <w:t xml:space="preserve">bude </w:t>
+      </w:r>
+      <w:r>
+        <w:t>vedieť</w:t>
+      </w:r>
+      <w:r>
+        <w:t xml:space="preserve"> </w:t>
+      </w:r>
+      <w:r>
+        <w:t>používateľ,</w:t>
+      </w:r>
+      <w:r>
+        <w:t xml:space="preserve"> </w:t>
+      </w:r>
+      <w:r>
+        <w:t>čo</w:t>
+      </w:r>
+      <w:r>
+        <w:t xml:space="preserve"> sa naozaj deje</w:t>
+      </w:r>
+      <w:r>
+        <w:t xml:space="preserve">, a to </w:t>
+      </w:r>
+      <w:r>
+        <w:t>s malou odozvou</w:t>
+      </w:r>
+      <w:r>
+        <w:t>,</w:t>
+      </w:r>
+      <w:r>
+        <w:t xml:space="preserve"> </w:t>
+      </w:r>
+      <w:r>
+        <w:t>ktorú</w:t>
+      </w:r>
+      <w:r>
+        <w:t xml:space="preserve"> </w:t>
+      </w:r>
+      <w:r>
+        <w:t>zabezpečí</w:t>
+      </w:r>
+      <w:r>
+        <w:t xml:space="preserve"> </w:t>
+      </w:r>
+      <w:r>
+        <w:t>ethernet</w:t>
+      </w:r>
+      <w:r>
+        <w:t xml:space="preserve"> pripojenie</w:t>
+      </w:r>
+      <w:r>
+        <w:t>.</w:t>
+      </w:r>
+    </w:p>
+    <w:p/>
+    <w:p>
+      <w:pPr>
+        <w:pStyle w:val="Nadpis2"/>
+      </w:pPr>
+      <w:r>
+        <w:t xml:space="preserve">2.1.1 </w:t>
+      </w:r>
+      <w:r>
+        <w:t>Používateľské</w:t>
+      </w:r>
+      <w:r>
+        <w:t xml:space="preserve"> rozhrania</w:t>
+      </w:r>
+    </w:p>
+    <w:p>
+      <w:pPr>
+        <w:rPr>
+          <w:lang w:val="en-US"/>
+        </w:rPr>
+      </w:pPr>
+      <w:r>
+        <w:tab/>
+      </w:r>
+      <w:r>
+        <w:rPr>
+          <w:lang w:val="en-US"/>
+        </w:rPr>
+        <w:t>##</w:t>
+      </w:r>
+      <w:r>
+        <w:t>Pre Maťa</w:t>
+      </w:r>
+      <w:r>
+        <w:rPr>
+          <w:lang w:val="en-US"/>
+        </w:rPr>
+        <w:t>##</w:t>
+      </w:r>
+    </w:p>
+    <w:p>
+      <w:pPr>
+        <w:pStyle w:val="Nadpis2"/>
+      </w:pPr>
+      <w:r>
+        <w:t>2.1.2 Hardvérové rozhranie</w:t>
+      </w:r>
+    </w:p>
+    <w:p>
+      <w:r>
+        <w:tab/>
+      </w:r>
+      <w:r>
+        <w:t xml:space="preserve">Systém ma fungovať na súkromnej sieti pomocou </w:t>
+      </w:r>
+      <w:r>
+        <w:t>technológie</w:t>
+      </w:r>
+      <w:r>
+        <w:t xml:space="preserve"> </w:t>
+      </w:r>
+      <w:r>
+        <w:t>ethernet</w:t>
+      </w:r>
+      <w:r>
+        <w:t>,</w:t>
+      </w:r>
+      <w:r>
+        <w:t xml:space="preserve"> ktorú SA podporuje a aj zariadenia na druhej strane ho musia podporovať. Väčšinou sa na zariadenie </w:t>
+      </w:r>
+      <w:r>
+        <w:t>budú</w:t>
+      </w:r>
+      <w:r>
+        <w:t xml:space="preserve"> </w:t>
+      </w:r>
+      <w:r>
+        <w:t>používatelia</w:t>
+      </w:r>
+      <w:r>
+        <w:t xml:space="preserve"> napájať buď cez </w:t>
+      </w:r>
+      <w:r>
+        <w:t>ethernet</w:t>
+      </w:r>
+      <w:r>
+        <w:t xml:space="preserve"> </w:t>
+      </w:r>
+      <w:r>
+        <w:t>kábel</w:t>
+      </w:r>
+      <w:r>
+        <w:t>,</w:t>
+      </w:r>
+      <w:r>
+        <w:t xml:space="preserve"> ale aj inak </w:t>
+      </w:r>
+      <w:r>
+        <w:t>napríklad</w:t>
+      </w:r>
+      <w:r>
+        <w:t xml:space="preserve"> keď bude SA zapojený do </w:t>
+      </w:r>
+      <w:r>
+        <w:t>sieťového</w:t>
+      </w:r>
+      <w:r>
+        <w:t xml:space="preserve"> prvku siete (</w:t>
+      </w:r>
+      <w:r>
+        <w:t>napríklad</w:t>
+      </w:r>
+      <w:r>
+        <w:t xml:space="preserve"> routra)</w:t>
+      </w:r>
+      <w:r>
+        <w:t>,</w:t>
+      </w:r>
+      <w:r>
+        <w:t xml:space="preserve"> tak aj pomocou </w:t>
+      </w:r>
+      <w:r>
+        <w:t>iných</w:t>
+      </w:r>
+      <w:r>
+        <w:t xml:space="preserve"> </w:t>
+      </w:r>
+      <w:r>
+        <w:t>technológii,</w:t>
+      </w:r>
+      <w:r>
+        <w:t xml:space="preserve"> </w:t>
+      </w:r>
+      <w:r>
+        <w:t>ktoré</w:t>
+      </w:r>
+      <w:r>
+        <w:t xml:space="preserve"> </w:t>
+      </w:r>
+      <w:r>
+        <w:t>podporuje</w:t>
+      </w:r>
+      <w:r>
+        <w:t xml:space="preserve"> </w:t>
+      </w:r>
+      <w:r>
+        <w:t>sieťový</w:t>
+      </w:r>
+      <w:r>
+        <w:t xml:space="preserve"> prvok a </w:t>
+      </w:r>
+      <w:r>
+        <w:t>koncové</w:t>
+      </w:r>
+      <w:r>
+        <w:t xml:space="preserve"> zariadenie </w:t>
+      </w:r>
+      <w:r>
+        <w:t xml:space="preserve"> súčasne </w:t>
+      </w:r>
+      <w:r>
+        <w:t>(</w:t>
+      </w:r>
+      <w:r>
+        <w:t>napríklad</w:t>
+      </w:r>
+      <w:r>
+        <w:t xml:space="preserve"> Wifi).</w:t>
+      </w:r>
+    </w:p>
+    <w:p>
+      <w:pPr>
+        <w:pStyle w:val="Nadpis2"/>
+      </w:pPr>
+      <w:r>
+        <w:t>2.1.3 Softvérové rozhranie</w:t>
+      </w:r>
+    </w:p>
+    <w:p>
+      <w:r>
+        <w:tab/>
+      </w:r>
+      <w:r>
+        <w:t xml:space="preserve">Systém bude </w:t>
+      </w:r>
+      <w:r>
+        <w:t>naprogramovaný</w:t>
+      </w:r>
+      <w:r>
+        <w:t xml:space="preserve"> v jazyku Python.</w:t>
+      </w:r>
+    </w:p>
+    <w:p/>
     <w:p>
       <w:pPr>
         <w:pStyle w:val="Nadpis1"/>
@@ -1560,39 +2045,7 @@
 
 <file path=word/glossary/document.xml><?xml version="1.0" encoding="utf-8"?>
 <w:glossaryDocument xmlns:ve="http://schemas.openxmlformats.org/markup-compatibility/2006" xmlns:o="urn:schemas-microsoft-com:office:office" xmlns:r="http://schemas.openxmlformats.org/officeDocument/2006/relationships" xmlns:m="http://schemas.openxmlformats.org/officeDocument/2006/math" xmlns:v="urn:schemas-microsoft-com:vml" xmlns:wp="http://schemas.openxmlformats.org/drawingml/2006/wordprocessingDrawing" xmlns:w10="urn:schemas-microsoft-com:office:word" xmlns:w="http://schemas.openxmlformats.org/wordprocessingml/2006/main" xmlns:wne="http://schemas.microsoft.com/office/word/2006/wordml">
-  <w:docParts>
-    <w:docPart>
-      <w:docPartPr>
-        <w:name w:val="8B6C04C56BA245F494B5F9C031D52083"/>
-        <w:category>
-          <w:name w:val="Všeobecné"/>
-          <w:gallery w:val="placeholder"/>
-        </w:category>
-        <w:types>
-          <w:type w:val="bbPlcHdr"/>
-        </w:types>
-        <w:behaviors>
-          <w:behavior w:val="content"/>
-        </w:behaviors>
-        <w:guid w:val="{B75135B2-E769-43FA-9440-A24D4AE04B42}"/>
-      </w:docPartPr>
-      <w:docPartBody>
-        <w:p>
-          <w:pPr>
-            <w:pStyle w:val="8B6C04C56BA245F494B5F9C031D52083"/>
-          </w:pPr>
-          <w:r>
-            <w:rPr>
-              <w:rFonts w:asciiTheme="majorHAnsi" w:eastAsiaTheme="majorEastAsia" w:hAnsiTheme="majorHAnsi" w:cstheme="majorBidi"/>
-              <w:sz w:val="84"/>
-              <w:szCs w:val="84"/>
-            </w:rPr>
-            <w:t>[Zadajte nadpis dokumentu]</w:t>
-          </w:r>
-        </w:p>
-      </w:docPartBody>
-    </w:docPart>
-  </w:docParts>
+  <w:docParts/>
 </w:glossaryDocument>
 </file>
 
@@ -1642,6 +2095,7 @@
     <w:rsidRoot w:val="00264B50"/>
     <w:rsid w:val="00264B50"/>
     <w:rsid w:val="004B50DF"/>
+    <w:rsid w:val="004C1ADB"/>
     <w:rsid w:val="0097320D"/>
   </w:rsids>
   <m:mathPr>

</xml_diff>

<commit_message>
Rozšírenie kapitoli softvérového rozhrania
</commit_message>
<xml_diff>
--- a/Katalóg požiadaviek/Katalóg požiadaviek.docx
+++ b/Katalóg požiadaviek/Katalóg požiadaviek.docx
@@ -30,9 +30,6 @@
                           </w:rPr>
                           <w:alias w:val="Nadpis"/>
                           <w:id w:val="17581680"/>
-                          <w:placeholder>
-                            <w:docPart w:val="8B6C04C56BA245F494B5F9C031D52083"/>
-                          </w:placeholder>
                           <w:dataBinding w:prefixMappings="xmlns:ns0='http://schemas.openxmlformats.org/package/2006/metadata/core-properties' xmlns:ns1='http://purl.org/dc/elements/1.1/'" w:xpath="/ns0:coreProperties[1]/ns1:title[1]" w:storeItemID="{6C3C8BC8-F283-45AE-878A-BAB7291924A1}"/>
                           <w:text/>
                         </w:sdtPr>
@@ -126,6 +123,7 @@
                                 <w:szCs w:val="20"/>
                               </w:rPr>
                             </w:pPr>
+                            <w:proofErr w:type="spellStart"/>
                             <w:r>
                               <w:rPr>
                                 <w:b/>
@@ -135,8 +133,33 @@
                                 <w:sz w:val="20"/>
                                 <w:szCs w:val="20"/>
                               </w:rPr>
-                              <w:t>ISVOSA@CoDe--BuStErS</w:t>
+                              <w:t>ISVOSA@CoDe</w:t>
                             </w:r>
+                            <w:proofErr w:type="spellEnd"/>
+                            <w:r>
+                              <w:rPr>
+                                <w:b/>
+                                <w:bCs/>
+                                <w:color w:val="7BA0CD" w:themeColor="accent1" w:themeTint="BF"/>
+                                <w:spacing w:val="60"/>
+                                <w:sz w:val="20"/>
+                                <w:szCs w:val="20"/>
+                              </w:rPr>
+                              <w:t>--</w:t>
+                            </w:r>
+                            <w:proofErr w:type="spellStart"/>
+                            <w:r>
+                              <w:rPr>
+                                <w:b/>
+                                <w:bCs/>
+                                <w:color w:val="7BA0CD" w:themeColor="accent1" w:themeTint="BF"/>
+                                <w:spacing w:val="60"/>
+                                <w:sz w:val="20"/>
+                                <w:szCs w:val="20"/>
+                              </w:rPr>
+                              <w:t>BuStErS</w:t>
+                            </w:r>
+                            <w:proofErr w:type="spellEnd"/>
                           </w:p>
                         </w:sdtContent>
                       </w:sdt>
@@ -894,9 +917,11 @@
       </w:r>
     </w:p>
     <w:p>
+      <w:proofErr w:type="spellStart"/>
       <w:r>
         <w:t>WiFi</w:t>
       </w:r>
+      <w:proofErr w:type="spellEnd"/>
       <w:r>
         <w:t xml:space="preserve"> </w:t>
       </w:r>
@@ -964,12 +989,24 @@
         <w:t xml:space="preserve"> alebo pripojenie na internet.</w:t>
       </w:r>
     </w:p>
+    <w:p>
+      <w:r>
+        <w:t xml:space="preserve">TCP- </w:t>
+      </w:r>
+      <w:r>
+        <w:t>je spojovo orientovaný, spoľahlivý komunikačný protokol transportnej</w:t>
+      </w:r>
+      <w:r>
+        <w:t xml:space="preserve"> vrstvy prenášajúci bajtový tok. Protokol zaručuje, že dáta odoslané z jedného konca spojenia budú prijaté na druhej strane spojenia v rovnakom poradí a bez chýbajúcich častí.</w:t>
+      </w:r>
+    </w:p>
     <w:p/>
     <w:p>
       <w:pPr>
         <w:pStyle w:val="Nadpis2"/>
       </w:pPr>
       <w:r>
+        <w:lastRenderedPageBreak/>
         <w:t>1.4 Odkazy</w:t>
       </w:r>
     </w:p>
@@ -986,7 +1023,6 @@
       </w:pPr>
       <w:bookmarkStart w:id="1" w:name="_Toc401165521"/>
       <w:r>
-        <w:lastRenderedPageBreak/>
         <w:t>Celkový popis</w:t>
       </w:r>
       <w:bookmarkEnd w:id="1"/>
@@ -1206,9 +1242,11 @@
       <w:r>
         <w:t xml:space="preserve"> </w:t>
       </w:r>
+      <w:proofErr w:type="spellStart"/>
       <w:r>
         <w:t>ethernet</w:t>
       </w:r>
+      <w:proofErr w:type="spellEnd"/>
       <w:r>
         <w:t xml:space="preserve"> pripojenie</w:t>
       </w:r>
@@ -1277,9 +1315,11 @@
       <w:r>
         <w:t xml:space="preserve"> </w:t>
       </w:r>
+      <w:proofErr w:type="spellStart"/>
       <w:r>
         <w:t>ethernet</w:t>
       </w:r>
+      <w:proofErr w:type="spellEnd"/>
       <w:r>
         <w:t>,</w:t>
       </w:r>
@@ -1298,9 +1338,11 @@
       <w:r>
         <w:t xml:space="preserve"> napájať buď cez </w:t>
       </w:r>
+      <w:proofErr w:type="spellStart"/>
       <w:r>
         <w:t>ethernet</w:t>
       </w:r>
+      <w:proofErr w:type="spellEnd"/>
       <w:r>
         <w:t xml:space="preserve"> </w:t>
       </w:r>
@@ -1329,7 +1371,15 @@
         <w:t>napríklad</w:t>
       </w:r>
       <w:r>
-        <w:t xml:space="preserve"> routra)</w:t>
+        <w:t xml:space="preserve"> </w:t>
+      </w:r>
+      <w:proofErr w:type="spellStart"/>
+      <w:r>
+        <w:t>routra</w:t>
+      </w:r>
+      <w:proofErr w:type="spellEnd"/>
+      <w:r>
+        <w:t>)</w:t>
       </w:r>
       <w:r>
         <w:t>,</w:t>
@@ -1383,7 +1433,15 @@
         <w:t>napríklad</w:t>
       </w:r>
       <w:r>
-        <w:t xml:space="preserve"> Wifi).</w:t>
+        <w:t xml:space="preserve"> </w:t>
+      </w:r>
+      <w:proofErr w:type="spellStart"/>
+      <w:r>
+        <w:t>Wifi</w:t>
+      </w:r>
+      <w:proofErr w:type="spellEnd"/>
+      <w:r>
+        <w:t>).</w:t>
       </w:r>
     </w:p>
     <w:p>
@@ -1405,7 +1463,18 @@
         <w:t>naprogramovaný</w:t>
       </w:r>
       <w:r>
-        <w:t xml:space="preserve"> v jazyku Python.</w:t>
+        <w:t xml:space="preserve"> v jazyku </w:t>
+      </w:r>
+      <w:proofErr w:type="spellStart"/>
+      <w:r>
+        <w:t>Python</w:t>
+      </w:r>
+      <w:proofErr w:type="spellEnd"/>
+      <w:r>
+        <w:t xml:space="preserve"> a bude sa schopný komunikovať s koncovým zariadením pomocou protokolu TCP</w:t>
+      </w:r>
+      <w:r>
+        <w:t>.</w:t>
       </w:r>
     </w:p>
     <w:p/>
@@ -1451,7 +1520,7 @@
 
 <file path=word/endnotes.xml><?xml version="1.0" encoding="utf-8"?>
 <w:endnotes xmlns:ve="http://schemas.openxmlformats.org/markup-compatibility/2006" xmlns:o="urn:schemas-microsoft-com:office:office" xmlns:r="http://schemas.openxmlformats.org/officeDocument/2006/relationships" xmlns:m="http://schemas.openxmlformats.org/officeDocument/2006/math" xmlns:v="urn:schemas-microsoft-com:vml" xmlns:wp="http://schemas.openxmlformats.org/drawingml/2006/wordprocessingDrawing" xmlns:w10="urn:schemas-microsoft-com:office:word" xmlns:w="http://schemas.openxmlformats.org/wordprocessingml/2006/main" xmlns:wne="http://schemas.microsoft.com/office/word/2006/wordml">
-  <w:endnote w:type="separator" w:id="0">
+  <w:endnote w:type="separator" w:id="-1">
     <w:p>
       <w:pPr>
         <w:spacing w:after="0" w:line="240" w:lineRule="auto"/>
@@ -1461,7 +1530,7 @@
       </w:r>
     </w:p>
   </w:endnote>
-  <w:endnote w:type="continuationSeparator" w:id="1">
+  <w:endnote w:type="continuationSeparator" w:id="0">
     <w:p>
       <w:pPr>
         <w:spacing w:after="0" w:line="240" w:lineRule="auto"/>
@@ -1511,7 +1580,7 @@
 
 <file path=word/footnotes.xml><?xml version="1.0" encoding="utf-8"?>
 <w:footnotes xmlns:ve="http://schemas.openxmlformats.org/markup-compatibility/2006" xmlns:o="urn:schemas-microsoft-com:office:office" xmlns:r="http://schemas.openxmlformats.org/officeDocument/2006/relationships" xmlns:m="http://schemas.openxmlformats.org/officeDocument/2006/math" xmlns:v="urn:schemas-microsoft-com:vml" xmlns:wp="http://schemas.openxmlformats.org/drawingml/2006/wordprocessingDrawing" xmlns:w10="urn:schemas-microsoft-com:office:word" xmlns:w="http://schemas.openxmlformats.org/wordprocessingml/2006/main" xmlns:wne="http://schemas.microsoft.com/office/word/2006/wordml">
-  <w:footnote w:type="separator" w:id="0">
+  <w:footnote w:type="separator" w:id="-1">
     <w:p>
       <w:pPr>
         <w:spacing w:after="0" w:line="240" w:lineRule="auto"/>
@@ -1521,7 +1590,7 @@
       </w:r>
     </w:p>
   </w:footnote>
-  <w:footnote w:type="continuationSeparator" w:id="1">
+  <w:footnote w:type="continuationSeparator" w:id="0">
     <w:p>
       <w:pPr>
         <w:spacing w:after="0" w:line="240" w:lineRule="auto"/>
@@ -2043,311 +2112,6 @@
 </w:styles>
 </file>
 
-<file path=word/glossary/document.xml><?xml version="1.0" encoding="utf-8"?>
-<w:glossaryDocument xmlns:ve="http://schemas.openxmlformats.org/markup-compatibility/2006" xmlns:o="urn:schemas-microsoft-com:office:office" xmlns:r="http://schemas.openxmlformats.org/officeDocument/2006/relationships" xmlns:m="http://schemas.openxmlformats.org/officeDocument/2006/math" xmlns:v="urn:schemas-microsoft-com:vml" xmlns:wp="http://schemas.openxmlformats.org/drawingml/2006/wordprocessingDrawing" xmlns:w10="urn:schemas-microsoft-com:office:word" xmlns:w="http://schemas.openxmlformats.org/wordprocessingml/2006/main" xmlns:wne="http://schemas.microsoft.com/office/word/2006/wordml">
-  <w:docParts/>
-</w:glossaryDocument>
-</file>
-
-<file path=word/glossary/fontTable.xml><?xml version="1.0" encoding="utf-8"?>
-<w:fonts xmlns:r="http://schemas.openxmlformats.org/officeDocument/2006/relationships" xmlns:w="http://schemas.openxmlformats.org/wordprocessingml/2006/main">
-  <w:font w:name="Calibri">
-    <w:panose1 w:val="020F0502020204030204"/>
-    <w:charset w:val="EE"/>
-    <w:family w:val="swiss"/>
-    <w:pitch w:val="variable"/>
-    <w:sig w:usb0="E00002FF" w:usb1="4000ACFF" w:usb2="00000001" w:usb3="00000000" w:csb0="0000019F" w:csb1="00000000"/>
-  </w:font>
-  <w:font w:name="Times New Roman">
-    <w:panose1 w:val="02020603050405020304"/>
-    <w:charset w:val="EE"/>
-    <w:family w:val="roman"/>
-    <w:pitch w:val="variable"/>
-    <w:sig w:usb0="E0002AFF" w:usb1="C0007841" w:usb2="00000009" w:usb3="00000000" w:csb0="000001FF" w:csb1="00000000"/>
-  </w:font>
-  <w:font w:name="Cambria">
-    <w:panose1 w:val="02040503050406030204"/>
-    <w:charset w:val="EE"/>
-    <w:family w:val="roman"/>
-    <w:pitch w:val="variable"/>
-    <w:sig w:usb0="E00002FF" w:usb1="400004FF" w:usb2="00000000" w:usb3="00000000" w:csb0="0000019F" w:csb1="00000000"/>
-  </w:font>
-  <w:font w:name="Tahoma">
-    <w:panose1 w:val="020B0604030504040204"/>
-    <w:charset w:val="EE"/>
-    <w:family w:val="swiss"/>
-    <w:pitch w:val="variable"/>
-    <w:sig w:usb0="E1002EFF" w:usb1="C000605B" w:usb2="00000029" w:usb3="00000000" w:csb0="000101FF" w:csb1="00000000"/>
-  </w:font>
-</w:fonts>
-</file>
-
-<file path=word/glossary/settings.xml><?xml version="1.0" encoding="utf-8"?>
-<w:settings xmlns:o="urn:schemas-microsoft-com:office:office" xmlns:r="http://schemas.openxmlformats.org/officeDocument/2006/relationships" xmlns:m="http://schemas.openxmlformats.org/officeDocument/2006/math" xmlns:v="urn:schemas-microsoft-com:vml" xmlns:w10="urn:schemas-microsoft-com:office:word" xmlns:w="http://schemas.openxmlformats.org/wordprocessingml/2006/main" xmlns:sl="http://schemas.openxmlformats.org/schemaLibrary/2006/main">
-  <w:view w:val="normal"/>
-  <w:defaultTabStop w:val="708"/>
-  <w:hyphenationZone w:val="425"/>
-  <w:characterSpacingControl w:val="doNotCompress"/>
-  <w:compat>
-    <w:useFELayout/>
-  </w:compat>
-  <w:rsids>
-    <w:rsidRoot w:val="00264B50"/>
-    <w:rsid w:val="00264B50"/>
-    <w:rsid w:val="004B50DF"/>
-    <w:rsid w:val="004C1ADB"/>
-    <w:rsid w:val="0097320D"/>
-  </w:rsids>
-  <m:mathPr>
-    <m:mathFont m:val="Cambria Math"/>
-    <m:brkBin m:val="before"/>
-    <m:brkBinSub m:val="--"/>
-    <m:smallFrac m:val="off"/>
-    <m:dispDef/>
-    <m:lMargin m:val="0"/>
-    <m:rMargin m:val="0"/>
-    <m:defJc m:val="centerGroup"/>
-    <m:wrapIndent m:val="1440"/>
-    <m:intLim m:val="subSup"/>
-    <m:naryLim m:val="undOvr"/>
-  </m:mathPr>
-  <w:themeFontLang w:val="sk-SK"/>
-  <w:clrSchemeMapping w:bg1="light1" w:t1="dark1" w:bg2="light2" w:t2="dark2" w:accent1="accent1" w:accent2="accent2" w:accent3="accent3" w:accent4="accent4" w:accent5="accent5" w:accent6="accent6" w:hyperlink="hyperlink" w:followedHyperlink="followedHyperlink"/>
-  <w:decimalSymbol w:val=","/>
-  <w:listSeparator w:val=";"/>
-</w:settings>
-</file>
-
-<file path=word/glossary/styles.xml><?xml version="1.0" encoding="utf-8"?>
-<w:styles xmlns:r="http://schemas.openxmlformats.org/officeDocument/2006/relationships" xmlns:w="http://schemas.openxmlformats.org/wordprocessingml/2006/main">
-  <w:docDefaults>
-    <w:rPrDefault>
-      <w:rPr>
-        <w:rFonts w:asciiTheme="minorHAnsi" w:eastAsiaTheme="minorEastAsia" w:hAnsiTheme="minorHAnsi" w:cstheme="minorBidi"/>
-        <w:sz w:val="22"/>
-        <w:szCs w:val="22"/>
-        <w:lang w:val="sk-SK" w:eastAsia="sk-SK" w:bidi="ar-SA"/>
-      </w:rPr>
-    </w:rPrDefault>
-    <w:pPrDefault>
-      <w:pPr>
-        <w:spacing w:after="200" w:line="276" w:lineRule="auto"/>
-      </w:pPr>
-    </w:pPrDefault>
-  </w:docDefaults>
-  <w:latentStyles w:defLockedState="0" w:defUIPriority="99" w:defSemiHidden="1" w:defUnhideWhenUsed="1" w:defQFormat="0" w:count="267">
-    <w:lsdException w:name="Normal" w:semiHidden="0" w:uiPriority="0" w:unhideWhenUsed="0" w:qFormat="1"/>
-    <w:lsdException w:name="heading 1" w:semiHidden="0" w:uiPriority="9" w:unhideWhenUsed="0" w:qFormat="1"/>
-    <w:lsdException w:name="heading 2" w:uiPriority="9" w:qFormat="1"/>
-    <w:lsdException w:name="heading 3" w:uiPriority="9" w:qFormat="1"/>
-    <w:lsdException w:name="heading 4" w:uiPriority="9" w:qFormat="1"/>
-    <w:lsdException w:name="heading 5" w:uiPriority="9" w:qFormat="1"/>
-    <w:lsdException w:name="heading 6" w:uiPriority="9" w:qFormat="1"/>
-    <w:lsdException w:name="heading 7" w:uiPriority="9" w:qFormat="1"/>
-    <w:lsdException w:name="heading 8" w:uiPriority="9" w:qFormat="1"/>
-    <w:lsdException w:name="heading 9" w:uiPriority="9" w:qFormat="1"/>
-    <w:lsdException w:name="toc 1" w:uiPriority="39"/>
-    <w:lsdException w:name="toc 2" w:uiPriority="39"/>
-    <w:lsdException w:name="toc 3" w:uiPriority="39"/>
-    <w:lsdException w:name="toc 4" w:uiPriority="39"/>
-    <w:lsdException w:name="toc 5" w:uiPriority="39"/>
-    <w:lsdException w:name="toc 6" w:uiPriority="39"/>
-    <w:lsdException w:name="toc 7" w:uiPriority="39"/>
-    <w:lsdException w:name="toc 8" w:uiPriority="39"/>
-    <w:lsdException w:name="toc 9" w:uiPriority="39"/>
-    <w:lsdException w:name="caption" w:uiPriority="35" w:qFormat="1"/>
-    <w:lsdException w:name="Title" w:semiHidden="0" w:uiPriority="10" w:unhideWhenUsed="0" w:qFormat="1"/>
-    <w:lsdException w:name="Default Paragraph Font" w:uiPriority="1"/>
-    <w:lsdException w:name="Subtitle" w:semiHidden="0" w:uiPriority="11" w:unhideWhenUsed="0" w:qFormat="1"/>
-    <w:lsdException w:name="Strong" w:semiHidden="0" w:uiPriority="22" w:unhideWhenUsed="0" w:qFormat="1"/>
-    <w:lsdException w:name="Emphasis" w:semiHidden="0" w:uiPriority="20" w:unhideWhenUsed="0" w:qFormat="1"/>
-    <w:lsdException w:name="Table Grid" w:semiHidden="0" w:uiPriority="59" w:unhideWhenUsed="0"/>
-    <w:lsdException w:name="Placeholder Text" w:unhideWhenUsed="0"/>
-    <w:lsdException w:name="No Spacing" w:semiHidden="0" w:uiPriority="1" w:unhideWhenUsed="0" w:qFormat="1"/>
-    <w:lsdException w:name="Light Shading" w:semiHidden="0" w:uiPriority="60" w:unhideWhenUsed="0"/>
-    <w:lsdException w:name="Light List" w:semiHidden="0" w:uiPriority="61" w:unhideWhenUsed="0"/>
-    <w:lsdException w:name="Light Grid" w:semiHidden="0" w:uiPriority="62" w:unhideWhenUsed="0"/>
-    <w:lsdException w:name="Medium Shading 1" w:semiHidden="0" w:uiPriority="63" w:unhideWhenUsed="0"/>
-    <w:lsdException w:name="Medium Shading 2" w:semiHidden="0" w:uiPriority="64" w:unhideWhenUsed="0"/>
-    <w:lsdException w:name="Medium List 1" w:semiHidden="0" w:uiPriority="65" w:unhideWhenUsed="0"/>
-    <w:lsdException w:name="Medium List 2" w:semiHidden="0" w:uiPriority="66" w:unhideWhenUsed="0"/>
-    <w:lsdException w:name="Medium Grid 1" w:semiHidden="0" w:uiPriority="67" w:unhideWhenUsed="0"/>
-    <w:lsdException w:name="Medium Grid 2" w:semiHidden="0" w:uiPriority="68" w:unhideWhenUsed="0"/>
-    <w:lsdException w:name="Medium Grid 3" w:semiHidden="0" w:uiPriority="69" w:unhideWhenUsed="0"/>
-    <w:lsdException w:name="Dark List" w:semiHidden="0" w:uiPriority="70" w:unhideWhenUsed="0"/>
-    <w:lsdException w:name="Colorful Shading" w:semiHidden="0" w:uiPriority="71" w:unhideWhenUsed="0"/>
-    <w:lsdException w:name="Colorful List" w:semiHidden="0" w:uiPriority="72" w:unhideWhenUsed="0"/>
-    <w:lsdException w:name="Colorful Grid" w:semiHidden="0" w:uiPriority="73" w:unhideWhenUsed="0"/>
-    <w:lsdException w:name="Light Shading Accent 1" w:semiHidden="0" w:uiPriority="60" w:unhideWhenUsed="0"/>
-    <w:lsdException w:name="Light List Accent 1" w:semiHidden="0" w:uiPriority="61" w:unhideWhenUsed="0"/>
-    <w:lsdException w:name="Light Grid Accent 1" w:semiHidden="0" w:uiPriority="62" w:unhideWhenUsed="0"/>
-    <w:lsdException w:name="Medium Shading 1 Accent 1" w:semiHidden="0" w:uiPriority="63" w:unhideWhenUsed="0"/>
-    <w:lsdException w:name="Medium Shading 2 Accent 1" w:semiHidden="0" w:uiPriority="64" w:unhideWhenUsed="0"/>
-    <w:lsdException w:name="Medium List 1 Accent 1" w:semiHidden="0" w:uiPriority="65" w:unhideWhenUsed="0"/>
-    <w:lsdException w:name="Revision" w:unhideWhenUsed="0"/>
-    <w:lsdException w:name="List Paragraph" w:semiHidden="0" w:uiPriority="34" w:unhideWhenUsed="0" w:qFormat="1"/>
-    <w:lsdException w:name="Quote" w:semiHidden="0" w:uiPriority="29" w:unhideWhenUsed="0" w:qFormat="1"/>
-    <w:lsdException w:name="Intense Quote" w:semiHidden="0" w:uiPriority="30" w:unhideWhenUsed="0" w:qFormat="1"/>
-    <w:lsdException w:name="Medium List 2 Accent 1" w:semiHidden="0" w:uiPriority="66" w:unhideWhenUsed="0"/>
-    <w:lsdException w:name="Medium Grid 1 Accent 1" w:semiHidden="0" w:uiPriority="67" w:unhideWhenUsed="0"/>
-    <w:lsdException w:name="Medium Grid 2 Accent 1" w:semiHidden="0" w:uiPriority="68" w:unhideWhenUsed="0"/>
-    <w:lsdException w:name="Medium Grid 3 Accent 1" w:semiHidden="0" w:uiPriority="69" w:unhideWhenUsed="0"/>
-    <w:lsdException w:name="Dark List Accent 1" w:semiHidden="0" w:uiPriority="70" w:unhideWhenUsed="0"/>
-    <w:lsdException w:name="Colorful Shading Accent 1" w:semiHidden="0" w:uiPriority="71" w:unhideWhenUsed="0"/>
-    <w:lsdException w:name="Colorful List Accent 1" w:semiHidden="0" w:uiPriority="72" w:unhideWhenUsed="0"/>
-    <w:lsdException w:name="Colorful Grid Accent 1" w:semiHidden="0" w:uiPriority="73" w:unhideWhenUsed="0"/>
-    <w:lsdException w:name="Light Shading Accent 2" w:semiHidden="0" w:uiPriority="60" w:unhideWhenUsed="0"/>
-    <w:lsdException w:name="Light List Accent 2" w:semiHidden="0" w:uiPriority="61" w:unhideWhenUsed="0"/>
-    <w:lsdException w:name="Light Grid Accent 2" w:semiHidden="0" w:uiPriority="62" w:unhideWhenUsed="0"/>
-    <w:lsdException w:name="Medium Shading 1 Accent 2" w:semiHidden="0" w:uiPriority="63" w:unhideWhenUsed="0"/>
-    <w:lsdException w:name="Medium Shading 2 Accent 2" w:semiHidden="0" w:uiPriority="64" w:unhideWhenUsed="0"/>
-    <w:lsdException w:name="Medium List 1 Accent 2" w:semiHidden="0" w:uiPriority="65" w:unhideWhenUsed="0"/>
-    <w:lsdException w:name="Medium List 2 Accent 2" w:semiHidden="0" w:uiPriority="66" w:unhideWhenUsed="0"/>
-    <w:lsdException w:name="Medium Grid 1 Accent 2" w:semiHidden="0" w:uiPriority="67" w:unhideWhenUsed="0"/>
-    <w:lsdException w:name="Medium Grid 2 Accent 2" w:semiHidden="0" w:uiPriority="68" w:unhideWhenUsed="0"/>
-    <w:lsdException w:name="Medium Grid 3 Accent 2" w:semiHidden="0" w:uiPriority="69" w:unhideWhenUsed="0"/>
-    <w:lsdException w:name="Dark List Accent 2" w:semiHidden="0" w:uiPriority="70" w:unhideWhenUsed="0"/>
-    <w:lsdException w:name="Colorful Shading Accent 2" w:semiHidden="0" w:uiPriority="71" w:unhideWhenUsed="0"/>
-    <w:lsdException w:name="Colorful List Accent 2" w:semiHidden="0" w:uiPriority="72" w:unhideWhenUsed="0"/>
-    <w:lsdException w:name="Colorful Grid Accent 2" w:semiHidden="0" w:uiPriority="73" w:unhideWhenUsed="0"/>
-    <w:lsdException w:name="Light Shading Accent 3" w:semiHidden="0" w:uiPriority="60" w:unhideWhenUsed="0"/>
-    <w:lsdException w:name="Light List Accent 3" w:semiHidden="0" w:uiPriority="61" w:unhideWhenUsed="0"/>
-    <w:lsdException w:name="Light Grid Accent 3" w:semiHidden="0" w:uiPriority="62" w:unhideWhenUsed="0"/>
-    <w:lsdException w:name="Medium Shading 1 Accent 3" w:semiHidden="0" w:uiPriority="63" w:unhideWhenUsed="0"/>
-    <w:lsdException w:name="Medium Shading 2 Accent 3" w:semiHidden="0" w:uiPriority="64" w:unhideWhenUsed="0"/>
-    <w:lsdException w:name="Medium List 1 Accent 3" w:semiHidden="0" w:uiPriority="65" w:unhideWhenUsed="0"/>
-    <w:lsdException w:name="Medium List 2 Accent 3" w:semiHidden="0" w:uiPriority="66" w:unhideWhenUsed="0"/>
-    <w:lsdException w:name="Medium Grid 1 Accent 3" w:semiHidden="0" w:uiPriority="67" w:unhideWhenUsed="0"/>
-    <w:lsdException w:name="Medium Grid 2 Accent 3" w:semiHidden="0" w:uiPriority="68" w:unhideWhenUsed="0"/>
-    <w:lsdException w:name="Medium Grid 3 Accent 3" w:semiHidden="0" w:uiPriority="69" w:unhideWhenUsed="0"/>
-    <w:lsdException w:name="Dark List Accent 3" w:semiHidden="0" w:uiPriority="70" w:unhideWhenUsed="0"/>
-    <w:lsdException w:name="Colorful Shading Accent 3" w:semiHidden="0" w:uiPriority="71" w:unhideWhenUsed="0"/>
-    <w:lsdException w:name="Colorful List Accent 3" w:semiHidden="0" w:uiPriority="72" w:unhideWhenUsed="0"/>
-    <w:lsdException w:name="Colorful Grid Accent 3" w:semiHidden="0" w:uiPriority="73" w:unhideWhenUsed="0"/>
-    <w:lsdException w:name="Light Shading Accent 4" w:semiHidden="0" w:uiPriority="60" w:unhideWhenUsed="0"/>
-    <w:lsdException w:name="Light List Accent 4" w:semiHidden="0" w:uiPriority="61" w:unhideWhenUsed="0"/>
-    <w:lsdException w:name="Light Grid Accent 4" w:semiHidden="0" w:uiPriority="62" w:unhideWhenUsed="0"/>
-    <w:lsdException w:name="Medium Shading 1 Accent 4" w:semiHidden="0" w:uiPriority="63" w:unhideWhenUsed="0"/>
-    <w:lsdException w:name="Medium Shading 2 Accent 4" w:semiHidden="0" w:uiPriority="64" w:unhideWhenUsed="0"/>
-    <w:lsdException w:name="Medium List 1 Accent 4" w:semiHidden="0" w:uiPriority="65" w:unhideWhenUsed="0"/>
-    <w:lsdException w:name="Medium List 2 Accent 4" w:semiHidden="0" w:uiPriority="66" w:unhideWhenUsed="0"/>
-    <w:lsdException w:name="Medium Grid 1 Accent 4" w:semiHidden="0" w:uiPriority="67" w:unhideWhenUsed="0"/>
-    <w:lsdException w:name="Medium Grid 2 Accent 4" w:semiHidden="0" w:uiPriority="68" w:unhideWhenUsed="0"/>
-    <w:lsdException w:name="Medium Grid 3 Accent 4" w:semiHidden="0" w:uiPriority="69" w:unhideWhenUsed="0"/>
-    <w:lsdException w:name="Dark List Accent 4" w:semiHidden="0" w:uiPriority="70" w:unhideWhenUsed="0"/>
-    <w:lsdException w:name="Colorful Shading Accent 4" w:semiHidden="0" w:uiPriority="71" w:unhideWhenUsed="0"/>
-    <w:lsdException w:name="Colorful List Accent 4" w:semiHidden="0" w:uiPriority="72" w:unhideWhenUsed="0"/>
-    <w:lsdException w:name="Colorful Grid Accent 4" w:semiHidden="0" w:uiPriority="73" w:unhideWhenUsed="0"/>
-    <w:lsdException w:name="Light Shading Accent 5" w:semiHidden="0" w:uiPriority="60" w:unhideWhenUsed="0"/>
-    <w:lsdException w:name="Light List Accent 5" w:semiHidden="0" w:uiPriority="61" w:unhideWhenUsed="0"/>
-    <w:lsdException w:name="Light Grid Accent 5" w:semiHidden="0" w:uiPriority="62" w:unhideWhenUsed="0"/>
-    <w:lsdException w:name="Medium Shading 1 Accent 5" w:semiHidden="0" w:uiPriority="63" w:unhideWhenUsed="0"/>
-    <w:lsdException w:name="Medium Shading 2 Accent 5" w:semiHidden="0" w:uiPriority="64" w:unhideWhenUsed="0"/>
-    <w:lsdException w:name="Medium List 1 Accent 5" w:semiHidden="0" w:uiPriority="65" w:unhideWhenUsed="0"/>
-    <w:lsdException w:name="Medium List 2 Accent 5" w:semiHidden="0" w:uiPriority="66" w:unhideWhenUsed="0"/>
-    <w:lsdException w:name="Medium Grid 1 Accent 5" w:semiHidden="0" w:uiPriority="67" w:unhideWhenUsed="0"/>
-    <w:lsdException w:name="Medium Grid 2 Accent 5" w:semiHidden="0" w:uiPriority="68" w:unhideWhenUsed="0"/>
-    <w:lsdException w:name="Medium Grid 3 Accent 5" w:semiHidden="0" w:uiPriority="69" w:unhideWhenUsed="0"/>
-    <w:lsdException w:name="Dark List Accent 5" w:semiHidden="0" w:uiPriority="70" w:unhideWhenUsed="0"/>
-    <w:lsdException w:name="Colorful Shading Accent 5" w:semiHidden="0" w:uiPriority="71" w:unhideWhenUsed="0"/>
-    <w:lsdException w:name="Colorful List Accent 5" w:semiHidden="0" w:uiPriority="72" w:unhideWhenUsed="0"/>
-    <w:lsdException w:name="Colorful Grid Accent 5" w:semiHidden="0" w:uiPriority="73" w:unhideWhenUsed="0"/>
-    <w:lsdException w:name="Light Shading Accent 6" w:semiHidden="0" w:uiPriority="60" w:unhideWhenUsed="0"/>
-    <w:lsdException w:name="Light List Accent 6" w:semiHidden="0" w:uiPriority="61" w:unhideWhenUsed="0"/>
-    <w:lsdException w:name="Light Grid Accent 6" w:semiHidden="0" w:uiPriority="62" w:unhideWhenUsed="0"/>
-    <w:lsdException w:name="Medium Shading 1 Accent 6" w:semiHidden="0" w:uiPriority="63" w:unhideWhenUsed="0"/>
-    <w:lsdException w:name="Medium Shading 2 Accent 6" w:semiHidden="0" w:uiPriority="64" w:unhideWhenUsed="0"/>
-    <w:lsdException w:name="Medium List 1 Accent 6" w:semiHidden="0" w:uiPriority="65" w:unhideWhenUsed="0"/>
-    <w:lsdException w:name="Medium List 2 Accent 6" w:semiHidden="0" w:uiPriority="66" w:unhideWhenUsed="0"/>
-    <w:lsdException w:name="Medium Grid 1 Accent 6" w:semiHidden="0" w:uiPriority="67" w:unhideWhenUsed="0"/>
-    <w:lsdException w:name="Medium Grid 2 Accent 6" w:semiHidden="0" w:uiPriority="68" w:unhideWhenUsed="0"/>
-    <w:lsdException w:name="Medium Grid 3 Accent 6" w:semiHidden="0" w:uiPriority="69" w:unhideWhenUsed="0"/>
-    <w:lsdException w:name="Dark List Accent 6" w:semiHidden="0" w:uiPriority="70" w:unhideWhenUsed="0"/>
-    <w:lsdException w:name="Colorful Shading Accent 6" w:semiHidden="0" w:uiPriority="71" w:unhideWhenUsed="0"/>
-    <w:lsdException w:name="Colorful List Accent 6" w:semiHidden="0" w:uiPriority="72" w:unhideWhenUsed="0"/>
-    <w:lsdException w:name="Colorful Grid Accent 6" w:semiHidden="0" w:uiPriority="73" w:unhideWhenUsed="0"/>
-    <w:lsdException w:name="Subtle Emphasis" w:semiHidden="0" w:uiPriority="19" w:unhideWhenUsed="0" w:qFormat="1"/>
-    <w:lsdException w:name="Intense Emphasis" w:semiHidden="0" w:uiPriority="21" w:unhideWhenUsed="0" w:qFormat="1"/>
-    <w:lsdException w:name="Subtle Reference" w:semiHidden="0" w:uiPriority="31" w:unhideWhenUsed="0" w:qFormat="1"/>
-    <w:lsdException w:name="Intense Reference" w:semiHidden="0" w:uiPriority="32" w:unhideWhenUsed="0" w:qFormat="1"/>
-    <w:lsdException w:name="Book Title" w:semiHidden="0" w:uiPriority="33" w:unhideWhenUsed="0" w:qFormat="1"/>
-    <w:lsdException w:name="Bibliography" w:uiPriority="37"/>
-    <w:lsdException w:name="TOC Heading" w:uiPriority="39" w:qFormat="1"/>
-  </w:latentStyles>
-  <w:style w:type="paragraph" w:default="1" w:styleId="Normlny">
-    <w:name w:val="Normal"/>
-    <w:qFormat/>
-    <w:rsid w:val="0097320D"/>
-  </w:style>
-  <w:style w:type="character" w:default="1" w:styleId="Predvolenpsmoodseku">
-    <w:name w:val="Default Paragraph Font"/>
-    <w:uiPriority w:val="1"/>
-    <w:semiHidden/>
-    <w:unhideWhenUsed/>
-  </w:style>
-  <w:style w:type="table" w:default="1" w:styleId="Normlnatabuka">
-    <w:name w:val="Normal Table"/>
-    <w:uiPriority w:val="99"/>
-    <w:semiHidden/>
-    <w:unhideWhenUsed/>
-    <w:qFormat/>
-    <w:tblPr>
-      <w:tblInd w:w="0" w:type="dxa"/>
-      <w:tblCellMar>
-        <w:top w:w="0" w:type="dxa"/>
-        <w:left w:w="108" w:type="dxa"/>
-        <w:bottom w:w="0" w:type="dxa"/>
-        <w:right w:w="108" w:type="dxa"/>
-      </w:tblCellMar>
-    </w:tblPr>
-  </w:style>
-  <w:style w:type="numbering" w:default="1" w:styleId="Bezzoznamu">
-    <w:name w:val="No List"/>
-    <w:uiPriority w:val="99"/>
-    <w:semiHidden/>
-    <w:unhideWhenUsed/>
-  </w:style>
-  <w:style w:type="paragraph" w:customStyle="1" w:styleId="8B6C04C56BA245F494B5F9C031D52083">
-    <w:name w:val="8B6C04C56BA245F494B5F9C031D52083"/>
-    <w:rsid w:val="00264B50"/>
-  </w:style>
-  <w:style w:type="paragraph" w:customStyle="1" w:styleId="F4DBCF96388B4DC48FB36AF5AAFC22EC">
-    <w:name w:val="F4DBCF96388B4DC48FB36AF5AAFC22EC"/>
-    <w:rsid w:val="00264B50"/>
-  </w:style>
-  <w:style w:type="paragraph" w:customStyle="1" w:styleId="37448ADDA48D4E55A8A4E63FDBC4E320">
-    <w:name w:val="37448ADDA48D4E55A8A4E63FDBC4E320"/>
-    <w:rsid w:val="00264B50"/>
-  </w:style>
-  <w:style w:type="paragraph" w:customStyle="1" w:styleId="66D84C1F3FAA4000A40B951DEBCAD197">
-    <w:name w:val="66D84C1F3FAA4000A40B951DEBCAD197"/>
-    <w:rsid w:val="00264B50"/>
-  </w:style>
-  <w:style w:type="paragraph" w:customStyle="1" w:styleId="B542AAC7DDFE4A45A69BB2C2F8CF1FD9">
-    <w:name w:val="B542AAC7DDFE4A45A69BB2C2F8CF1FD9"/>
-    <w:rsid w:val="00264B50"/>
-  </w:style>
-  <w:style w:type="paragraph" w:customStyle="1" w:styleId="259B62A7B83443FCB70281608CBF7F08">
-    <w:name w:val="259B62A7B83443FCB70281608CBF7F08"/>
-    <w:rsid w:val="00264B50"/>
-  </w:style>
-  <w:style w:type="paragraph" w:customStyle="1" w:styleId="84A52BA17B444E8EB54A9908C8850BEA">
-    <w:name w:val="84A52BA17B444E8EB54A9908C8850BEA"/>
-    <w:rsid w:val="00264B50"/>
-  </w:style>
-  <w:style w:type="paragraph" w:customStyle="1" w:styleId="A8A48AA10C8C4C2392617BF0D0342DF5">
-    <w:name w:val="A8A48AA10C8C4C2392617BF0D0342DF5"/>
-    <w:rsid w:val="00264B50"/>
-  </w:style>
-</w:styles>
-</file>
-
-<file path=word/glossary/webSettings.xml><?xml version="1.0" encoding="utf-8"?>
-<w:webSettings xmlns:r="http://schemas.openxmlformats.org/officeDocument/2006/relationships" xmlns:w="http://schemas.openxmlformats.org/wordprocessingml/2006/main">
-  <w:optimizeForBrowser/>
-</w:webSettings>
-</file>
-
 <file path=word/theme/theme1.xml><?xml version="1.0" encoding="utf-8"?>
 <a:theme xmlns:a="http://schemas.openxmlformats.org/drawingml/2006/main" name="Motív Office">
   <a:themeElements>
@@ -2655,7 +2419,7 @@
 </file>
 
 <file path=customXml/itemProps2.xml><?xml version="1.0" encoding="utf-8"?>
-<ds:datastoreItem xmlns:ds="http://schemas.openxmlformats.org/officeDocument/2006/customXml" ds:itemID="{30BE8C0A-3DD7-4AAD-89ED-C62C69A30A38}">
+<ds:datastoreItem xmlns:ds="http://schemas.openxmlformats.org/officeDocument/2006/customXml" ds:itemID="{6ADD2DC3-29F2-4937-B8FB-BDAF58ABC6D5}">
   <ds:schemaRefs>
     <ds:schemaRef ds:uri="http://schemas.openxmlformats.org/officeDocument/2006/bibliography"/>
   </ds:schemaRefs>

</xml_diff>

<commit_message>
Oprava cýb v dokumente
</commit_message>
<xml_diff>
--- a/Katalóg požiadaviek/Katalóg požiadaviek.docx
+++ b/Katalóg požiadaviek/Katalóg požiadaviek.docx
@@ -123,7 +123,6 @@
                                 <w:szCs w:val="20"/>
                               </w:rPr>
                             </w:pPr>
-                            <w:proofErr w:type="spellStart"/>
                             <w:r>
                               <w:rPr>
                                 <w:b/>
@@ -133,33 +132,8 @@
                                 <w:sz w:val="20"/>
                                 <w:szCs w:val="20"/>
                               </w:rPr>
-                              <w:t>ISVOSA@CoDe</w:t>
+                              <w:t>ISVOSA@CoDe--BuStErS</w:t>
                             </w:r>
-                            <w:proofErr w:type="spellEnd"/>
-                            <w:r>
-                              <w:rPr>
-                                <w:b/>
-                                <w:bCs/>
-                                <w:color w:val="7BA0CD" w:themeColor="accent1" w:themeTint="BF"/>
-                                <w:spacing w:val="60"/>
-                                <w:sz w:val="20"/>
-                                <w:szCs w:val="20"/>
-                              </w:rPr>
-                              <w:t>--</w:t>
-                            </w:r>
-                            <w:proofErr w:type="spellStart"/>
-                            <w:r>
-                              <w:rPr>
-                                <w:b/>
-                                <w:bCs/>
-                                <w:color w:val="7BA0CD" w:themeColor="accent1" w:themeTint="BF"/>
-                                <w:spacing w:val="60"/>
-                                <w:sz w:val="20"/>
-                                <w:szCs w:val="20"/>
-                              </w:rPr>
-                              <w:t>BuStErS</w:t>
-                            </w:r>
-                            <w:proofErr w:type="spellEnd"/>
                           </w:p>
                         </w:sdtContent>
                       </w:sdt>
@@ -917,11 +891,9 @@
       </w:r>
     </w:p>
     <w:p>
-      <w:proofErr w:type="spellStart"/>
       <w:r>
         <w:t>WiFi</w:t>
       </w:r>
-      <w:proofErr w:type="spellEnd"/>
       <w:r>
         <w:t xml:space="preserve"> </w:t>
       </w:r>
@@ -1242,11 +1214,9 @@
       <w:r>
         <w:t xml:space="preserve"> </w:t>
       </w:r>
-      <w:proofErr w:type="spellStart"/>
       <w:r>
         <w:t>ethernet</w:t>
       </w:r>
-      <w:proofErr w:type="spellEnd"/>
       <w:r>
         <w:t xml:space="preserve"> pripojenie</w:t>
       </w:r>
@@ -1315,11 +1285,9 @@
       <w:r>
         <w:t xml:space="preserve"> </w:t>
       </w:r>
-      <w:proofErr w:type="spellStart"/>
       <w:r>
         <w:t>ethernet</w:t>
       </w:r>
-      <w:proofErr w:type="spellEnd"/>
       <w:r>
         <w:t>,</w:t>
       </w:r>
@@ -1338,11 +1306,9 @@
       <w:r>
         <w:t xml:space="preserve"> napájať buď cez </w:t>
       </w:r>
-      <w:proofErr w:type="spellStart"/>
       <w:r>
         <w:t>ethernet</w:t>
       </w:r>
-      <w:proofErr w:type="spellEnd"/>
       <w:r>
         <w:t xml:space="preserve"> </w:t>
       </w:r>
@@ -1371,15 +1337,7 @@
         <w:t>napríklad</w:t>
       </w:r>
       <w:r>
-        <w:t xml:space="preserve"> </w:t>
-      </w:r>
-      <w:proofErr w:type="spellStart"/>
-      <w:r>
-        <w:t>routra</w:t>
-      </w:r>
-      <w:proofErr w:type="spellEnd"/>
-      <w:r>
-        <w:t>)</w:t>
+        <w:t xml:space="preserve"> routra)</w:t>
       </w:r>
       <w:r>
         <w:t>,</w:t>
@@ -1433,15 +1391,7 @@
         <w:t>napríklad</w:t>
       </w:r>
       <w:r>
-        <w:t xml:space="preserve"> </w:t>
-      </w:r>
-      <w:proofErr w:type="spellStart"/>
-      <w:r>
-        <w:t>Wifi</w:t>
-      </w:r>
-      <w:proofErr w:type="spellEnd"/>
-      <w:r>
-        <w:t>).</w:t>
+        <w:t xml:space="preserve"> Wifi).</w:t>
       </w:r>
     </w:p>
     <w:p>
@@ -1463,15 +1413,13 @@
         <w:t>naprogramovaný</w:t>
       </w:r>
       <w:r>
-        <w:t xml:space="preserve"> v jazyku </w:t>
-      </w:r>
-      <w:proofErr w:type="spellStart"/>
-      <w:r>
-        <w:t>Python</w:t>
-      </w:r>
-      <w:proofErr w:type="spellEnd"/>
-      <w:r>
-        <w:t xml:space="preserve"> a bude sa schopný komunikovať s koncovým zariadením pomocou protokolu TCP</w:t>
+        <w:t xml:space="preserve"> v jazyku Python</w:t>
+      </w:r>
+      <w:r>
+        <w:t xml:space="preserve"> a bude </w:t>
+      </w:r>
+      <w:r>
+        <w:t>schopný komunikovať s koncovým zariadením pomocou protokolu TCP</w:t>
       </w:r>
       <w:r>
         <w:t>.</w:t>
@@ -1520,7 +1468,7 @@
 
 <file path=word/endnotes.xml><?xml version="1.0" encoding="utf-8"?>
 <w:endnotes xmlns:ve="http://schemas.openxmlformats.org/markup-compatibility/2006" xmlns:o="urn:schemas-microsoft-com:office:office" xmlns:r="http://schemas.openxmlformats.org/officeDocument/2006/relationships" xmlns:m="http://schemas.openxmlformats.org/officeDocument/2006/math" xmlns:v="urn:schemas-microsoft-com:vml" xmlns:wp="http://schemas.openxmlformats.org/drawingml/2006/wordprocessingDrawing" xmlns:w10="urn:schemas-microsoft-com:office:word" xmlns:w="http://schemas.openxmlformats.org/wordprocessingml/2006/main" xmlns:wne="http://schemas.microsoft.com/office/word/2006/wordml">
-  <w:endnote w:type="separator" w:id="-1">
+  <w:endnote w:type="separator" w:id="0">
     <w:p>
       <w:pPr>
         <w:spacing w:after="0" w:line="240" w:lineRule="auto"/>
@@ -1530,7 +1478,7 @@
       </w:r>
     </w:p>
   </w:endnote>
-  <w:endnote w:type="continuationSeparator" w:id="0">
+  <w:endnote w:type="continuationSeparator" w:id="1">
     <w:p>
       <w:pPr>
         <w:spacing w:after="0" w:line="240" w:lineRule="auto"/>
@@ -1580,7 +1528,7 @@
 
 <file path=word/footnotes.xml><?xml version="1.0" encoding="utf-8"?>
 <w:footnotes xmlns:ve="http://schemas.openxmlformats.org/markup-compatibility/2006" xmlns:o="urn:schemas-microsoft-com:office:office" xmlns:r="http://schemas.openxmlformats.org/officeDocument/2006/relationships" xmlns:m="http://schemas.openxmlformats.org/officeDocument/2006/math" xmlns:v="urn:schemas-microsoft-com:vml" xmlns:wp="http://schemas.openxmlformats.org/drawingml/2006/wordprocessingDrawing" xmlns:w10="urn:schemas-microsoft-com:office:word" xmlns:w="http://schemas.openxmlformats.org/wordprocessingml/2006/main" xmlns:wne="http://schemas.microsoft.com/office/word/2006/wordml">
-  <w:footnote w:type="separator" w:id="-1">
+  <w:footnote w:type="separator" w:id="0">
     <w:p>
       <w:pPr>
         <w:spacing w:after="0" w:line="240" w:lineRule="auto"/>
@@ -1590,7 +1538,7 @@
       </w:r>
     </w:p>
   </w:footnote>
-  <w:footnote w:type="continuationSeparator" w:id="0">
+  <w:footnote w:type="continuationSeparator" w:id="1">
     <w:p>
       <w:pPr>
         <w:spacing w:after="0" w:line="240" w:lineRule="auto"/>

</xml_diff>

<commit_message>
Úprava Katalógu požiadaviek - dopísanie ďalších úpžiadaviek a celková úprava dokumentu
</commit_message>
<xml_diff>
--- a/Katalóg požiadaviek/Katalóg požiadaviek.docx
+++ b/Katalóg požiadaviek/Katalóg požiadaviek.docx
@@ -123,6 +123,7 @@
                                 <w:szCs w:val="20"/>
                               </w:rPr>
                             </w:pPr>
+                            <w:proofErr w:type="spellStart"/>
                             <w:r>
                               <w:rPr>
                                 <w:b/>
@@ -132,8 +133,33 @@
                                 <w:sz w:val="20"/>
                                 <w:szCs w:val="20"/>
                               </w:rPr>
-                              <w:t>ISVOSA@CoDe--BuStErS</w:t>
+                              <w:t>ISVOSA@CoDe</w:t>
                             </w:r>
+                            <w:proofErr w:type="spellEnd"/>
+                            <w:r>
+                              <w:rPr>
+                                <w:b/>
+                                <w:bCs/>
+                                <w:color w:val="7BA0CD" w:themeColor="accent1" w:themeTint="BF"/>
+                                <w:spacing w:val="60"/>
+                                <w:sz w:val="20"/>
+                                <w:szCs w:val="20"/>
+                              </w:rPr>
+                              <w:t>--</w:t>
+                            </w:r>
+                            <w:proofErr w:type="spellStart"/>
+                            <w:r>
+                              <w:rPr>
+                                <w:b/>
+                                <w:bCs/>
+                                <w:color w:val="7BA0CD" w:themeColor="accent1" w:themeTint="BF"/>
+                                <w:spacing w:val="60"/>
+                                <w:sz w:val="20"/>
+                                <w:szCs w:val="20"/>
+                              </w:rPr>
+                              <w:t>BuStErS</w:t>
+                            </w:r>
+                            <w:proofErr w:type="spellEnd"/>
                           </w:p>
                         </w:sdtContent>
                       </w:sdt>
@@ -295,7 +321,9 @@
               <w:tab w:val="right" w:leader="dot" w:pos="9062"/>
             </w:tabs>
             <w:rPr>
+              <w:rFonts w:eastAsiaTheme="minorEastAsia"/>
               <w:noProof/>
+              <w:lang w:eastAsia="sk-SK"/>
             </w:rPr>
           </w:pPr>
           <w:r>
@@ -307,7 +335,7 @@
           <w:r>
             <w:fldChar w:fldCharType="separate"/>
           </w:r>
-          <w:hyperlink w:anchor="_Toc401165520" w:history="1">
+          <w:hyperlink w:anchor="_Toc401517837" w:history="1">
             <w:r>
               <w:rPr>
                 <w:rStyle w:val="Hypertextovprepojenie"/>
@@ -317,7 +345,9 @@
             </w:r>
             <w:r>
               <w:rPr>
-                <w:noProof/>
+                <w:rFonts w:eastAsiaTheme="minorEastAsia"/>
+                <w:noProof/>
+                <w:lang w:eastAsia="sk-SK"/>
               </w:rPr>
               <w:tab/>
             </w:r>
@@ -347,7 +377,7 @@
                 <w:noProof/>
                 <w:webHidden/>
               </w:rPr>
-              <w:instrText xml:space="preserve"> PAGEREF _Toc401165520 \h </w:instrText>
+              <w:instrText xml:space="preserve"> PAGEREF _Toc401517837 \h </w:instrText>
             </w:r>
             <w:r>
               <w:rPr>
@@ -368,6 +398,286 @@
                 <w:webHidden/>
               </w:rPr>
               <w:t>3</w:t>
+            </w:r>
+            <w:r>
+              <w:rPr>
+                <w:noProof/>
+                <w:webHidden/>
+              </w:rPr>
+              <w:fldChar w:fldCharType="end"/>
+            </w:r>
+          </w:hyperlink>
+        </w:p>
+        <w:p>
+          <w:pPr>
+            <w:pStyle w:val="Obsah2"/>
+            <w:tabs>
+              <w:tab w:val="right" w:leader="dot" w:pos="9062"/>
+            </w:tabs>
+            <w:rPr>
+              <w:rFonts w:eastAsiaTheme="minorEastAsia"/>
+              <w:noProof/>
+              <w:lang w:eastAsia="sk-SK"/>
+            </w:rPr>
+          </w:pPr>
+          <w:hyperlink w:anchor="_Toc401517838" w:history="1">
+            <w:r>
+              <w:rPr>
+                <w:rStyle w:val="Hypertextovprepojenie"/>
+                <w:noProof/>
+              </w:rPr>
+              <w:t>1.1 Predmet špecifikácie</w:t>
+            </w:r>
+            <w:r>
+              <w:rPr>
+                <w:noProof/>
+                <w:webHidden/>
+              </w:rPr>
+              <w:tab/>
+            </w:r>
+            <w:r>
+              <w:rPr>
+                <w:noProof/>
+                <w:webHidden/>
+              </w:rPr>
+              <w:fldChar w:fldCharType="begin"/>
+            </w:r>
+            <w:r>
+              <w:rPr>
+                <w:noProof/>
+                <w:webHidden/>
+              </w:rPr>
+              <w:instrText xml:space="preserve"> PAGEREF _Toc401517838 \h </w:instrText>
+            </w:r>
+            <w:r>
+              <w:rPr>
+                <w:noProof/>
+                <w:webHidden/>
+              </w:rPr>
+            </w:r>
+            <w:r>
+              <w:rPr>
+                <w:noProof/>
+                <w:webHidden/>
+              </w:rPr>
+              <w:fldChar w:fldCharType="separate"/>
+            </w:r>
+            <w:r>
+              <w:rPr>
+                <w:noProof/>
+                <w:webHidden/>
+              </w:rPr>
+              <w:t>3</w:t>
+            </w:r>
+            <w:r>
+              <w:rPr>
+                <w:noProof/>
+                <w:webHidden/>
+              </w:rPr>
+              <w:fldChar w:fldCharType="end"/>
+            </w:r>
+          </w:hyperlink>
+        </w:p>
+        <w:p>
+          <w:pPr>
+            <w:pStyle w:val="Obsah2"/>
+            <w:tabs>
+              <w:tab w:val="right" w:leader="dot" w:pos="9062"/>
+            </w:tabs>
+            <w:rPr>
+              <w:rFonts w:eastAsiaTheme="minorEastAsia"/>
+              <w:noProof/>
+              <w:lang w:eastAsia="sk-SK"/>
+            </w:rPr>
+          </w:pPr>
+          <w:hyperlink w:anchor="_Toc401517839" w:history="1">
+            <w:r>
+              <w:rPr>
+                <w:rStyle w:val="Hypertextovprepojenie"/>
+                <w:noProof/>
+              </w:rPr>
+              <w:t>1.2  Rozsah projektu</w:t>
+            </w:r>
+            <w:r>
+              <w:rPr>
+                <w:noProof/>
+                <w:webHidden/>
+              </w:rPr>
+              <w:tab/>
+            </w:r>
+            <w:r>
+              <w:rPr>
+                <w:noProof/>
+                <w:webHidden/>
+              </w:rPr>
+              <w:fldChar w:fldCharType="begin"/>
+            </w:r>
+            <w:r>
+              <w:rPr>
+                <w:noProof/>
+                <w:webHidden/>
+              </w:rPr>
+              <w:instrText xml:space="preserve"> PAGEREF _Toc401517839 \h </w:instrText>
+            </w:r>
+            <w:r>
+              <w:rPr>
+                <w:noProof/>
+                <w:webHidden/>
+              </w:rPr>
+            </w:r>
+            <w:r>
+              <w:rPr>
+                <w:noProof/>
+                <w:webHidden/>
+              </w:rPr>
+              <w:fldChar w:fldCharType="separate"/>
+            </w:r>
+            <w:r>
+              <w:rPr>
+                <w:noProof/>
+                <w:webHidden/>
+              </w:rPr>
+              <w:t>3</w:t>
+            </w:r>
+            <w:r>
+              <w:rPr>
+                <w:noProof/>
+                <w:webHidden/>
+              </w:rPr>
+              <w:fldChar w:fldCharType="end"/>
+            </w:r>
+          </w:hyperlink>
+        </w:p>
+        <w:p>
+          <w:pPr>
+            <w:pStyle w:val="Obsah2"/>
+            <w:tabs>
+              <w:tab w:val="right" w:leader="dot" w:pos="9062"/>
+            </w:tabs>
+            <w:rPr>
+              <w:rFonts w:eastAsiaTheme="minorEastAsia"/>
+              <w:noProof/>
+              <w:lang w:eastAsia="sk-SK"/>
+            </w:rPr>
+          </w:pPr>
+          <w:hyperlink w:anchor="_Toc401517840" w:history="1">
+            <w:r>
+              <w:rPr>
+                <w:rStyle w:val="Hypertextovprepojenie"/>
+                <w:noProof/>
+              </w:rPr>
+              <w:t>1.3 Slovník pojmov a skratky</w:t>
+            </w:r>
+            <w:r>
+              <w:rPr>
+                <w:noProof/>
+                <w:webHidden/>
+              </w:rPr>
+              <w:tab/>
+            </w:r>
+            <w:r>
+              <w:rPr>
+                <w:noProof/>
+                <w:webHidden/>
+              </w:rPr>
+              <w:fldChar w:fldCharType="begin"/>
+            </w:r>
+            <w:r>
+              <w:rPr>
+                <w:noProof/>
+                <w:webHidden/>
+              </w:rPr>
+              <w:instrText xml:space="preserve"> PAGEREF _Toc401517840 \h </w:instrText>
+            </w:r>
+            <w:r>
+              <w:rPr>
+                <w:noProof/>
+                <w:webHidden/>
+              </w:rPr>
+            </w:r>
+            <w:r>
+              <w:rPr>
+                <w:noProof/>
+                <w:webHidden/>
+              </w:rPr>
+              <w:fldChar w:fldCharType="separate"/>
+            </w:r>
+            <w:r>
+              <w:rPr>
+                <w:noProof/>
+                <w:webHidden/>
+              </w:rPr>
+              <w:t>3</w:t>
+            </w:r>
+            <w:r>
+              <w:rPr>
+                <w:noProof/>
+                <w:webHidden/>
+              </w:rPr>
+              <w:fldChar w:fldCharType="end"/>
+            </w:r>
+          </w:hyperlink>
+        </w:p>
+        <w:p>
+          <w:pPr>
+            <w:pStyle w:val="Obsah2"/>
+            <w:tabs>
+              <w:tab w:val="right" w:leader="dot" w:pos="9062"/>
+            </w:tabs>
+            <w:rPr>
+              <w:rFonts w:eastAsiaTheme="minorEastAsia"/>
+              <w:noProof/>
+              <w:lang w:eastAsia="sk-SK"/>
+            </w:rPr>
+          </w:pPr>
+          <w:hyperlink w:anchor="_Toc401517841" w:history="1">
+            <w:r>
+              <w:rPr>
+                <w:rStyle w:val="Hypertextovprepojenie"/>
+                <w:noProof/>
+              </w:rPr>
+              <w:t>1.4 Odkazy</w:t>
+            </w:r>
+            <w:r>
+              <w:rPr>
+                <w:noProof/>
+                <w:webHidden/>
+              </w:rPr>
+              <w:tab/>
+            </w:r>
+            <w:r>
+              <w:rPr>
+                <w:noProof/>
+                <w:webHidden/>
+              </w:rPr>
+              <w:fldChar w:fldCharType="begin"/>
+            </w:r>
+            <w:r>
+              <w:rPr>
+                <w:noProof/>
+                <w:webHidden/>
+              </w:rPr>
+              <w:instrText xml:space="preserve"> PAGEREF _Toc401517841 \h </w:instrText>
+            </w:r>
+            <w:r>
+              <w:rPr>
+                <w:noProof/>
+                <w:webHidden/>
+              </w:rPr>
+            </w:r>
+            <w:r>
+              <w:rPr>
+                <w:noProof/>
+                <w:webHidden/>
+              </w:rPr>
+              <w:fldChar w:fldCharType="separate"/>
+            </w:r>
+            <w:r>
+              <w:rPr>
+                <w:noProof/>
+                <w:webHidden/>
+              </w:rPr>
+              <w:t>4</w:t>
             </w:r>
             <w:r>
               <w:rPr>
@@ -386,10 +696,12 @@
               <w:tab w:val="right" w:leader="dot" w:pos="9062"/>
             </w:tabs>
             <w:rPr>
+              <w:rFonts w:eastAsiaTheme="minorEastAsia"/>
               <w:noProof/>
+              <w:lang w:eastAsia="sk-SK"/>
             </w:rPr>
           </w:pPr>
-          <w:hyperlink w:anchor="_Toc401165521" w:history="1">
+          <w:hyperlink w:anchor="_Toc401517842" w:history="1">
             <w:r>
               <w:rPr>
                 <w:rStyle w:val="Hypertextovprepojenie"/>
@@ -399,7 +711,9 @@
             </w:r>
             <w:r>
               <w:rPr>
-                <w:noProof/>
+                <w:rFonts w:eastAsiaTheme="minorEastAsia"/>
+                <w:noProof/>
+                <w:lang w:eastAsia="sk-SK"/>
               </w:rPr>
               <w:tab/>
             </w:r>
@@ -429,7 +743,7 @@
                 <w:noProof/>
                 <w:webHidden/>
               </w:rPr>
-              <w:instrText xml:space="preserve"> PAGEREF _Toc401165521 \h </w:instrText>
+              <w:instrText xml:space="preserve"> PAGEREF _Toc401517842 \h </w:instrText>
             </w:r>
             <w:r>
               <w:rPr>
@@ -449,7 +763,287 @@
                 <w:noProof/>
                 <w:webHidden/>
               </w:rPr>
-              <w:t>3</w:t>
+              <w:t>4</w:t>
+            </w:r>
+            <w:r>
+              <w:rPr>
+                <w:noProof/>
+                <w:webHidden/>
+              </w:rPr>
+              <w:fldChar w:fldCharType="end"/>
+            </w:r>
+          </w:hyperlink>
+        </w:p>
+        <w:p>
+          <w:pPr>
+            <w:pStyle w:val="Obsah2"/>
+            <w:tabs>
+              <w:tab w:val="right" w:leader="dot" w:pos="9062"/>
+            </w:tabs>
+            <w:rPr>
+              <w:rFonts w:eastAsiaTheme="minorEastAsia"/>
+              <w:noProof/>
+              <w:lang w:eastAsia="sk-SK"/>
+            </w:rPr>
+          </w:pPr>
+          <w:hyperlink w:anchor="_Toc401517843" w:history="1">
+            <w:r>
+              <w:rPr>
+                <w:rStyle w:val="Hypertextovprepojenie"/>
+                <w:noProof/>
+              </w:rPr>
+              <w:t>2.1  Kontext systému</w:t>
+            </w:r>
+            <w:r>
+              <w:rPr>
+                <w:noProof/>
+                <w:webHidden/>
+              </w:rPr>
+              <w:tab/>
+            </w:r>
+            <w:r>
+              <w:rPr>
+                <w:noProof/>
+                <w:webHidden/>
+              </w:rPr>
+              <w:fldChar w:fldCharType="begin"/>
+            </w:r>
+            <w:r>
+              <w:rPr>
+                <w:noProof/>
+                <w:webHidden/>
+              </w:rPr>
+              <w:instrText xml:space="preserve"> PAGEREF _Toc401517843 \h </w:instrText>
+            </w:r>
+            <w:r>
+              <w:rPr>
+                <w:noProof/>
+                <w:webHidden/>
+              </w:rPr>
+            </w:r>
+            <w:r>
+              <w:rPr>
+                <w:noProof/>
+                <w:webHidden/>
+              </w:rPr>
+              <w:fldChar w:fldCharType="separate"/>
+            </w:r>
+            <w:r>
+              <w:rPr>
+                <w:noProof/>
+                <w:webHidden/>
+              </w:rPr>
+              <w:t>4</w:t>
+            </w:r>
+            <w:r>
+              <w:rPr>
+                <w:noProof/>
+                <w:webHidden/>
+              </w:rPr>
+              <w:fldChar w:fldCharType="end"/>
+            </w:r>
+          </w:hyperlink>
+        </w:p>
+        <w:p>
+          <w:pPr>
+            <w:pStyle w:val="Obsah2"/>
+            <w:tabs>
+              <w:tab w:val="right" w:leader="dot" w:pos="9062"/>
+            </w:tabs>
+            <w:rPr>
+              <w:rFonts w:eastAsiaTheme="minorEastAsia"/>
+              <w:noProof/>
+              <w:lang w:eastAsia="sk-SK"/>
+            </w:rPr>
+          </w:pPr>
+          <w:hyperlink w:anchor="_Toc401517844" w:history="1">
+            <w:r>
+              <w:rPr>
+                <w:rStyle w:val="Hypertextovprepojenie"/>
+                <w:noProof/>
+              </w:rPr>
+              <w:t>2.1.1 Používateľské rozhrania</w:t>
+            </w:r>
+            <w:r>
+              <w:rPr>
+                <w:noProof/>
+                <w:webHidden/>
+              </w:rPr>
+              <w:tab/>
+            </w:r>
+            <w:r>
+              <w:rPr>
+                <w:noProof/>
+                <w:webHidden/>
+              </w:rPr>
+              <w:fldChar w:fldCharType="begin"/>
+            </w:r>
+            <w:r>
+              <w:rPr>
+                <w:noProof/>
+                <w:webHidden/>
+              </w:rPr>
+              <w:instrText xml:space="preserve"> PAGEREF _Toc401517844 \h </w:instrText>
+            </w:r>
+            <w:r>
+              <w:rPr>
+                <w:noProof/>
+                <w:webHidden/>
+              </w:rPr>
+            </w:r>
+            <w:r>
+              <w:rPr>
+                <w:noProof/>
+                <w:webHidden/>
+              </w:rPr>
+              <w:fldChar w:fldCharType="separate"/>
+            </w:r>
+            <w:r>
+              <w:rPr>
+                <w:noProof/>
+                <w:webHidden/>
+              </w:rPr>
+              <w:t>4</w:t>
+            </w:r>
+            <w:r>
+              <w:rPr>
+                <w:noProof/>
+                <w:webHidden/>
+              </w:rPr>
+              <w:fldChar w:fldCharType="end"/>
+            </w:r>
+          </w:hyperlink>
+        </w:p>
+        <w:p>
+          <w:pPr>
+            <w:pStyle w:val="Obsah2"/>
+            <w:tabs>
+              <w:tab w:val="right" w:leader="dot" w:pos="9062"/>
+            </w:tabs>
+            <w:rPr>
+              <w:rFonts w:eastAsiaTheme="minorEastAsia"/>
+              <w:noProof/>
+              <w:lang w:eastAsia="sk-SK"/>
+            </w:rPr>
+          </w:pPr>
+          <w:hyperlink w:anchor="_Toc401517845" w:history="1">
+            <w:r>
+              <w:rPr>
+                <w:rStyle w:val="Hypertextovprepojenie"/>
+                <w:noProof/>
+              </w:rPr>
+              <w:t>2.1.2 Hardvérové rozhranie</w:t>
+            </w:r>
+            <w:r>
+              <w:rPr>
+                <w:noProof/>
+                <w:webHidden/>
+              </w:rPr>
+              <w:tab/>
+            </w:r>
+            <w:r>
+              <w:rPr>
+                <w:noProof/>
+                <w:webHidden/>
+              </w:rPr>
+              <w:fldChar w:fldCharType="begin"/>
+            </w:r>
+            <w:r>
+              <w:rPr>
+                <w:noProof/>
+                <w:webHidden/>
+              </w:rPr>
+              <w:instrText xml:space="preserve"> PAGEREF _Toc401517845 \h </w:instrText>
+            </w:r>
+            <w:r>
+              <w:rPr>
+                <w:noProof/>
+                <w:webHidden/>
+              </w:rPr>
+            </w:r>
+            <w:r>
+              <w:rPr>
+                <w:noProof/>
+                <w:webHidden/>
+              </w:rPr>
+              <w:fldChar w:fldCharType="separate"/>
+            </w:r>
+            <w:r>
+              <w:rPr>
+                <w:noProof/>
+                <w:webHidden/>
+              </w:rPr>
+              <w:t>4</w:t>
+            </w:r>
+            <w:r>
+              <w:rPr>
+                <w:noProof/>
+                <w:webHidden/>
+              </w:rPr>
+              <w:fldChar w:fldCharType="end"/>
+            </w:r>
+          </w:hyperlink>
+        </w:p>
+        <w:p>
+          <w:pPr>
+            <w:pStyle w:val="Obsah2"/>
+            <w:tabs>
+              <w:tab w:val="right" w:leader="dot" w:pos="9062"/>
+            </w:tabs>
+            <w:rPr>
+              <w:rFonts w:eastAsiaTheme="minorEastAsia"/>
+              <w:noProof/>
+              <w:lang w:eastAsia="sk-SK"/>
+            </w:rPr>
+          </w:pPr>
+          <w:hyperlink w:anchor="_Toc401517846" w:history="1">
+            <w:r>
+              <w:rPr>
+                <w:rStyle w:val="Hypertextovprepojenie"/>
+                <w:noProof/>
+              </w:rPr>
+              <w:t>2.1.3 Softvérové rozhranie</w:t>
+            </w:r>
+            <w:r>
+              <w:rPr>
+                <w:noProof/>
+                <w:webHidden/>
+              </w:rPr>
+              <w:tab/>
+            </w:r>
+            <w:r>
+              <w:rPr>
+                <w:noProof/>
+                <w:webHidden/>
+              </w:rPr>
+              <w:fldChar w:fldCharType="begin"/>
+            </w:r>
+            <w:r>
+              <w:rPr>
+                <w:noProof/>
+                <w:webHidden/>
+              </w:rPr>
+              <w:instrText xml:space="preserve"> PAGEREF _Toc401517846 \h </w:instrText>
+            </w:r>
+            <w:r>
+              <w:rPr>
+                <w:noProof/>
+                <w:webHidden/>
+              </w:rPr>
+            </w:r>
+            <w:r>
+              <w:rPr>
+                <w:noProof/>
+                <w:webHidden/>
+              </w:rPr>
+              <w:fldChar w:fldCharType="separate"/>
+            </w:r>
+            <w:r>
+              <w:rPr>
+                <w:noProof/>
+                <w:webHidden/>
+              </w:rPr>
+              <w:t>4</w:t>
             </w:r>
             <w:r>
               <w:rPr>
@@ -468,10 +1062,12 @@
               <w:tab w:val="right" w:leader="dot" w:pos="9062"/>
             </w:tabs>
             <w:rPr>
+              <w:rFonts w:eastAsiaTheme="minorEastAsia"/>
               <w:noProof/>
+              <w:lang w:eastAsia="sk-SK"/>
             </w:rPr>
           </w:pPr>
-          <w:hyperlink w:anchor="_Toc401165522" w:history="1">
+          <w:hyperlink w:anchor="_Toc401517847" w:history="1">
             <w:r>
               <w:rPr>
                 <w:rStyle w:val="Hypertextovprepojenie"/>
@@ -481,7 +1077,9 @@
             </w:r>
             <w:r>
               <w:rPr>
-                <w:noProof/>
+                <w:rFonts w:eastAsiaTheme="minorEastAsia"/>
+                <w:noProof/>
+                <w:lang w:eastAsia="sk-SK"/>
               </w:rPr>
               <w:tab/>
             </w:r>
@@ -511,7 +1109,7 @@
                 <w:noProof/>
                 <w:webHidden/>
               </w:rPr>
-              <w:instrText xml:space="preserve"> PAGEREF _Toc401165522 \h </w:instrText>
+              <w:instrText xml:space="preserve"> PAGEREF _Toc401517847 \h </w:instrText>
             </w:r>
             <w:r>
               <w:rPr>
@@ -531,7 +1129,7 @@
                 <w:noProof/>
                 <w:webHidden/>
               </w:rPr>
-              <w:t>3</w:t>
+              <w:t>4</w:t>
             </w:r>
             <w:r>
               <w:rPr>
@@ -550,10 +1148,12 @@
               <w:tab w:val="right" w:leader="dot" w:pos="9062"/>
             </w:tabs>
             <w:rPr>
+              <w:rFonts w:eastAsiaTheme="minorEastAsia"/>
               <w:noProof/>
+              <w:lang w:eastAsia="sk-SK"/>
             </w:rPr>
           </w:pPr>
-          <w:hyperlink w:anchor="_Toc401165523" w:history="1">
+          <w:hyperlink w:anchor="_Toc401517848" w:history="1">
             <w:r>
               <w:rPr>
                 <w:rStyle w:val="Hypertextovprepojenie"/>
@@ -563,7 +1163,9 @@
             </w:r>
             <w:r>
               <w:rPr>
-                <w:noProof/>
+                <w:rFonts w:eastAsiaTheme="minorEastAsia"/>
+                <w:noProof/>
+                <w:lang w:eastAsia="sk-SK"/>
               </w:rPr>
               <w:tab/>
             </w:r>
@@ -593,7 +1195,7 @@
                 <w:noProof/>
                 <w:webHidden/>
               </w:rPr>
-              <w:instrText xml:space="preserve"> PAGEREF _Toc401165523 \h </w:instrText>
+              <w:instrText xml:space="preserve"> PAGEREF _Toc401517848 \h </w:instrText>
             </w:r>
             <w:r>
               <w:rPr>
@@ -613,7 +1215,217 @@
                 <w:noProof/>
                 <w:webHidden/>
               </w:rPr>
-              <w:t>3</w:t>
+              <w:t>4</w:t>
+            </w:r>
+            <w:r>
+              <w:rPr>
+                <w:noProof/>
+                <w:webHidden/>
+              </w:rPr>
+              <w:fldChar w:fldCharType="end"/>
+            </w:r>
+          </w:hyperlink>
+        </w:p>
+        <w:p>
+          <w:pPr>
+            <w:pStyle w:val="Obsah2"/>
+            <w:tabs>
+              <w:tab w:val="right" w:leader="dot" w:pos="9062"/>
+            </w:tabs>
+            <w:rPr>
+              <w:rFonts w:eastAsiaTheme="minorEastAsia"/>
+              <w:noProof/>
+              <w:lang w:eastAsia="sk-SK"/>
+            </w:rPr>
+          </w:pPr>
+          <w:hyperlink w:anchor="_Toc401517849" w:history="1">
+            <w:r>
+              <w:rPr>
+                <w:rStyle w:val="Hypertextovprepojenie"/>
+                <w:noProof/>
+              </w:rPr>
+              <w:t>4.1 Výkonnostné požiadavky</w:t>
+            </w:r>
+            <w:r>
+              <w:rPr>
+                <w:noProof/>
+                <w:webHidden/>
+              </w:rPr>
+              <w:tab/>
+            </w:r>
+            <w:r>
+              <w:rPr>
+                <w:noProof/>
+                <w:webHidden/>
+              </w:rPr>
+              <w:fldChar w:fldCharType="begin"/>
+            </w:r>
+            <w:r>
+              <w:rPr>
+                <w:noProof/>
+                <w:webHidden/>
+              </w:rPr>
+              <w:instrText xml:space="preserve"> PAGEREF _Toc401517849 \h </w:instrText>
+            </w:r>
+            <w:r>
+              <w:rPr>
+                <w:noProof/>
+                <w:webHidden/>
+              </w:rPr>
+            </w:r>
+            <w:r>
+              <w:rPr>
+                <w:noProof/>
+                <w:webHidden/>
+              </w:rPr>
+              <w:fldChar w:fldCharType="separate"/>
+            </w:r>
+            <w:r>
+              <w:rPr>
+                <w:noProof/>
+                <w:webHidden/>
+              </w:rPr>
+              <w:t>4</w:t>
+            </w:r>
+            <w:r>
+              <w:rPr>
+                <w:noProof/>
+                <w:webHidden/>
+              </w:rPr>
+              <w:fldChar w:fldCharType="end"/>
+            </w:r>
+          </w:hyperlink>
+        </w:p>
+        <w:p>
+          <w:pPr>
+            <w:pStyle w:val="Obsah2"/>
+            <w:tabs>
+              <w:tab w:val="right" w:leader="dot" w:pos="9062"/>
+            </w:tabs>
+            <w:rPr>
+              <w:rFonts w:eastAsiaTheme="minorEastAsia"/>
+              <w:noProof/>
+              <w:lang w:eastAsia="sk-SK"/>
+            </w:rPr>
+          </w:pPr>
+          <w:hyperlink w:anchor="_Toc401517850" w:history="1">
+            <w:r>
+              <w:rPr>
+                <w:rStyle w:val="Hypertextovprepojenie"/>
+                <w:noProof/>
+              </w:rPr>
+              <w:t>4.2 Dostupnosť</w:t>
+            </w:r>
+            <w:r>
+              <w:rPr>
+                <w:noProof/>
+                <w:webHidden/>
+              </w:rPr>
+              <w:tab/>
+            </w:r>
+            <w:r>
+              <w:rPr>
+                <w:noProof/>
+                <w:webHidden/>
+              </w:rPr>
+              <w:fldChar w:fldCharType="begin"/>
+            </w:r>
+            <w:r>
+              <w:rPr>
+                <w:noProof/>
+                <w:webHidden/>
+              </w:rPr>
+              <w:instrText xml:space="preserve"> PAGEREF _Toc401517850 \h </w:instrText>
+            </w:r>
+            <w:r>
+              <w:rPr>
+                <w:noProof/>
+                <w:webHidden/>
+              </w:rPr>
+            </w:r>
+            <w:r>
+              <w:rPr>
+                <w:noProof/>
+                <w:webHidden/>
+              </w:rPr>
+              <w:fldChar w:fldCharType="separate"/>
+            </w:r>
+            <w:r>
+              <w:rPr>
+                <w:noProof/>
+                <w:webHidden/>
+              </w:rPr>
+              <w:t>4</w:t>
+            </w:r>
+            <w:r>
+              <w:rPr>
+                <w:noProof/>
+                <w:webHidden/>
+              </w:rPr>
+              <w:fldChar w:fldCharType="end"/>
+            </w:r>
+          </w:hyperlink>
+        </w:p>
+        <w:p>
+          <w:pPr>
+            <w:pStyle w:val="Obsah2"/>
+            <w:tabs>
+              <w:tab w:val="right" w:leader="dot" w:pos="9062"/>
+            </w:tabs>
+            <w:rPr>
+              <w:rFonts w:eastAsiaTheme="minorEastAsia"/>
+              <w:noProof/>
+              <w:lang w:eastAsia="sk-SK"/>
+            </w:rPr>
+          </w:pPr>
+          <w:hyperlink w:anchor="_Toc401517851" w:history="1">
+            <w:r>
+              <w:rPr>
+                <w:rStyle w:val="Hypertextovprepojenie"/>
+                <w:noProof/>
+              </w:rPr>
+              <w:t>4.3. Bezpečnostné požiadavky</w:t>
+            </w:r>
+            <w:r>
+              <w:rPr>
+                <w:noProof/>
+                <w:webHidden/>
+              </w:rPr>
+              <w:tab/>
+            </w:r>
+            <w:r>
+              <w:rPr>
+                <w:noProof/>
+                <w:webHidden/>
+              </w:rPr>
+              <w:fldChar w:fldCharType="begin"/>
+            </w:r>
+            <w:r>
+              <w:rPr>
+                <w:noProof/>
+                <w:webHidden/>
+              </w:rPr>
+              <w:instrText xml:space="preserve"> PAGEREF _Toc401517851 \h </w:instrText>
+            </w:r>
+            <w:r>
+              <w:rPr>
+                <w:noProof/>
+                <w:webHidden/>
+              </w:rPr>
+            </w:r>
+            <w:r>
+              <w:rPr>
+                <w:noProof/>
+                <w:webHidden/>
+              </w:rPr>
+              <w:fldChar w:fldCharType="separate"/>
+            </w:r>
+            <w:r>
+              <w:rPr>
+                <w:noProof/>
+                <w:webHidden/>
+              </w:rPr>
+              <w:t>5</w:t>
             </w:r>
             <w:r>
               <w:rPr>
@@ -644,7 +1456,7 @@
           <w:numId w:val="1"/>
         </w:numPr>
       </w:pPr>
-      <w:bookmarkStart w:id="0" w:name="_Toc401165520"/>
+      <w:bookmarkStart w:id="0" w:name="_Toc401517837"/>
       <w:r>
         <w:lastRenderedPageBreak/>
         <w:t>Úvod</w:t>
@@ -656,9 +1468,11 @@
       <w:pPr>
         <w:pStyle w:val="Nadpis2"/>
       </w:pPr>
+      <w:bookmarkStart w:id="1" w:name="_Toc401517838"/>
       <w:r>
         <w:t>1.1 Predmet špecifikácie</w:t>
       </w:r>
+      <w:bookmarkEnd w:id="1"/>
     </w:p>
     <w:p>
       <w:r>
@@ -703,9 +1517,11 @@
       <w:pPr>
         <w:pStyle w:val="Nadpis2"/>
       </w:pPr>
+      <w:bookmarkStart w:id="2" w:name="_Toc401517839"/>
       <w:r>
         <w:t>1.2  Rozsah projektu</w:t>
       </w:r>
+      <w:bookmarkEnd w:id="2"/>
     </w:p>
     <w:p>
       <w:r>
@@ -828,21 +1644,31 @@
       <w:pPr>
         <w:pStyle w:val="Nadpis2"/>
       </w:pPr>
+      <w:bookmarkStart w:id="3" w:name="_Toc401517840"/>
       <w:r>
         <w:t>1.3 Slovník pojmov a skratky</w:t>
       </w:r>
-    </w:p>
-    <w:p>
-      <w:r>
-        <w:t>KP- Katalóg požiadaviek</w:t>
+      <w:bookmarkEnd w:id="3"/>
+    </w:p>
+    <w:p>
+      <w:r>
+        <w:rPr>
+          <w:b/>
+        </w:rPr>
+        <w:t>KP</w:t>
+      </w:r>
+      <w:r>
+        <w:t>- Katalóg požiadaviek</w:t>
       </w:r>
       <w:r>
         <w:t>, to je tento konkrétny dokument</w:t>
       </w:r>
     </w:p>
-    <w:p/>
-    <w:p>
-      <w:r>
+    <w:p>
+      <w:r>
+        <w:rPr>
+          <w:b/>
+        </w:rPr>
         <w:t>ISVOSA</w:t>
       </w:r>
       <w:r>
@@ -869,7 +1695,13 @@
     </w:p>
     <w:p>
       <w:r>
-        <w:t xml:space="preserve">SA - </w:t>
+        <w:rPr>
+          <w:b/>
+        </w:rPr>
+        <w:t>SA</w:t>
+      </w:r>
+      <w:r>
+        <w:t xml:space="preserve"> - </w:t>
       </w:r>
       <w:r>
         <w:t xml:space="preserve">Spektrálny analyzátor  je základné meracie zariadenie </w:t>
@@ -891,9 +1723,14 @@
       </w:r>
     </w:p>
     <w:p>
-      <w:r>
+      <w:proofErr w:type="spellStart"/>
+      <w:r>
+        <w:rPr>
+          <w:b/>
+        </w:rPr>
         <w:t>WiFi</w:t>
       </w:r>
+      <w:proofErr w:type="spellEnd"/>
       <w:r>
         <w:t xml:space="preserve"> </w:t>
       </w:r>
@@ -963,13 +1800,62 @@
     </w:p>
     <w:p>
       <w:r>
-        <w:t xml:space="preserve">TCP- </w:t>
+        <w:rPr>
+          <w:b/>
+        </w:rPr>
+        <w:t>TCP</w:t>
+      </w:r>
+      <w:r>
+        <w:t xml:space="preserve">- </w:t>
       </w:r>
       <w:r>
         <w:t>je spojovo orientovaný, spoľahlivý komunikačný protokol transportnej</w:t>
       </w:r>
       <w:r>
         <w:t xml:space="preserve"> vrstvy prenášajúci bajtový tok. Protokol zaručuje, že dáta odoslané z jedného konca spojenia budú prijaté na druhej strane spojenia v rovnakom poradí a bez chýbajúcich častí.</w:t>
+      </w:r>
+    </w:p>
+    <w:p>
+      <w:proofErr w:type="spellStart"/>
+      <w:r>
+        <w:rPr>
+          <w:b/>
+        </w:rPr>
+        <w:t>Ethernet</w:t>
+      </w:r>
+      <w:proofErr w:type="spellEnd"/>
+      <w:r>
+        <w:t xml:space="preserve"> je</w:t>
+      </w:r>
+      <w:r>
+        <w:t xml:space="preserve"> technológia počítačových sietí pre lokálne siete (LAN). </w:t>
+      </w:r>
+      <w:proofErr w:type="spellStart"/>
+      <w:r>
+        <w:t>Ethernet</w:t>
+      </w:r>
+      <w:proofErr w:type="spellEnd"/>
+      <w:r>
+        <w:t xml:space="preserve"> je založený na nápade, že počítače v sieti budú posielať správy spôsobom, ktorý pripomína rádio, ale prostredníctvom spoločného kábla alebo kanála, niekedy označovaného ako éter (</w:t>
+      </w:r>
+      <w:proofErr w:type="spellStart"/>
+      <w:r>
+        <w:t>ether</w:t>
+      </w:r>
+      <w:proofErr w:type="spellEnd"/>
+      <w:r>
+        <w:t xml:space="preserve"> - preto </w:t>
+      </w:r>
+      <w:proofErr w:type="spellStart"/>
+      <w:r>
+        <w:rPr>
+          <w:b/>
+        </w:rPr>
+        <w:t>Ethernet</w:t>
+      </w:r>
+      <w:proofErr w:type="spellEnd"/>
+      <w:r>
+        <w:t>).</w:t>
       </w:r>
     </w:p>
     <w:p/>
@@ -977,10 +1863,12 @@
       <w:pPr>
         <w:pStyle w:val="Nadpis2"/>
       </w:pPr>
+      <w:bookmarkStart w:id="4" w:name="_Toc401517841"/>
       <w:r>
         <w:lastRenderedPageBreak/>
         <w:t>1.4 Odkazy</w:t>
       </w:r>
+      <w:bookmarkEnd w:id="4"/>
     </w:p>
     <w:p/>
     <w:p/>
@@ -993,20 +1881,22 @@
           <w:numId w:val="1"/>
         </w:numPr>
       </w:pPr>
-      <w:bookmarkStart w:id="1" w:name="_Toc401165521"/>
+      <w:bookmarkStart w:id="5" w:name="_Toc401517842"/>
       <w:r>
         <w:t>Celkový popis</w:t>
       </w:r>
-      <w:bookmarkEnd w:id="1"/>
+      <w:bookmarkEnd w:id="5"/>
     </w:p>
     <w:p/>
     <w:p>
       <w:pPr>
         <w:pStyle w:val="Nadpis2"/>
       </w:pPr>
+      <w:bookmarkStart w:id="6" w:name="_Toc401517843"/>
       <w:r>
         <w:t>2.1  Kontext systému</w:t>
       </w:r>
+      <w:bookmarkEnd w:id="6"/>
     </w:p>
     <w:p>
       <w:r>
@@ -1214,9 +2104,11 @@
       <w:r>
         <w:t xml:space="preserve"> </w:t>
       </w:r>
+      <w:proofErr w:type="spellStart"/>
       <w:r>
         <w:t>ethernet</w:t>
       </w:r>
+      <w:proofErr w:type="spellEnd"/>
       <w:r>
         <w:t xml:space="preserve"> pripojenie</w:t>
       </w:r>
@@ -1229,6 +2121,7 @@
       <w:pPr>
         <w:pStyle w:val="Nadpis2"/>
       </w:pPr>
+      <w:bookmarkStart w:id="7" w:name="_Toc401517844"/>
       <w:r>
         <w:t xml:space="preserve">2.1.1 </w:t>
       </w:r>
@@ -1238,6 +2131,7 @@
       <w:r>
         <w:t xml:space="preserve"> rozhrania</w:t>
       </w:r>
+      <w:bookmarkEnd w:id="7"/>
     </w:p>
     <w:p>
       <w:pPr>
@@ -1255,7 +2149,7 @@
         <w:t>##</w:t>
       </w:r>
       <w:r>
-        <w:t>Pre Maťa</w:t>
+        <w:t xml:space="preserve"> Hudec </w:t>
       </w:r>
       <w:r>
         <w:rPr>
@@ -1268,9 +2162,11 @@
       <w:pPr>
         <w:pStyle w:val="Nadpis2"/>
       </w:pPr>
+      <w:bookmarkStart w:id="8" w:name="_Toc401517845"/>
       <w:r>
         <w:t>2.1.2 Hardvérové rozhranie</w:t>
       </w:r>
+      <w:bookmarkEnd w:id="8"/>
     </w:p>
     <w:p>
       <w:r>
@@ -1285,9 +2181,11 @@
       <w:r>
         <w:t xml:space="preserve"> </w:t>
       </w:r>
+      <w:proofErr w:type="spellStart"/>
       <w:r>
         <w:t>ethernet</w:t>
       </w:r>
+      <w:proofErr w:type="spellEnd"/>
       <w:r>
         <w:t>,</w:t>
       </w:r>
@@ -1306,9 +2204,11 @@
       <w:r>
         <w:t xml:space="preserve"> napájať buď cez </w:t>
       </w:r>
+      <w:proofErr w:type="spellStart"/>
       <w:r>
         <w:t>ethernet</w:t>
       </w:r>
+      <w:proofErr w:type="spellEnd"/>
       <w:r>
         <w:t xml:space="preserve"> </w:t>
       </w:r>
@@ -1337,7 +2237,15 @@
         <w:t>napríklad</w:t>
       </w:r>
       <w:r>
-        <w:t xml:space="preserve"> routra)</w:t>
+        <w:t xml:space="preserve"> </w:t>
+      </w:r>
+      <w:proofErr w:type="spellStart"/>
+      <w:r>
+        <w:t>routra</w:t>
+      </w:r>
+      <w:proofErr w:type="spellEnd"/>
+      <w:r>
+        <w:t>)</w:t>
       </w:r>
       <w:r>
         <w:t>,</w:t>
@@ -1391,16 +2299,26 @@
         <w:t>napríklad</w:t>
       </w:r>
       <w:r>
-        <w:t xml:space="preserve"> Wifi).</w:t>
+        <w:t xml:space="preserve"> </w:t>
+      </w:r>
+      <w:proofErr w:type="spellStart"/>
+      <w:r>
+        <w:t>Wifi</w:t>
+      </w:r>
+      <w:proofErr w:type="spellEnd"/>
+      <w:r>
+        <w:t>).</w:t>
       </w:r>
     </w:p>
     <w:p>
       <w:pPr>
         <w:pStyle w:val="Nadpis2"/>
       </w:pPr>
+      <w:bookmarkStart w:id="9" w:name="_Toc401517846"/>
       <w:r>
         <w:t>2.1.3 Softvérové rozhranie</w:t>
       </w:r>
+      <w:bookmarkEnd w:id="9"/>
     </w:p>
     <w:p>
       <w:r>
@@ -1413,8 +2331,13 @@
         <w:t>naprogramovaný</w:t>
       </w:r>
       <w:r>
-        <w:t xml:space="preserve"> v jazyku Python</w:t>
-      </w:r>
+        <w:t xml:space="preserve"> v jazyku </w:t>
+      </w:r>
+      <w:proofErr w:type="spellStart"/>
+      <w:r>
+        <w:t>Python</w:t>
+      </w:r>
+      <w:proofErr w:type="spellEnd"/>
       <w:r>
         <w:t xml:space="preserve"> a bude </w:t>
       </w:r>
@@ -1434,11 +2357,31 @@
           <w:numId w:val="1"/>
         </w:numPr>
       </w:pPr>
-      <w:bookmarkStart w:id="2" w:name="_Toc401165522"/>
+      <w:bookmarkStart w:id="10" w:name="_Toc401517847"/>
       <w:r>
         <w:t>Špecifikácia požiadaviek</w:t>
       </w:r>
-      <w:bookmarkEnd w:id="2"/>
+      <w:bookmarkEnd w:id="10"/>
+    </w:p>
+    <w:p>
+      <w:r>
+        <w:tab/>
+      </w:r>
+      <w:r>
+        <w:rPr>
+          <w:lang w:val="en-US"/>
+        </w:rPr>
+        <w:t>##</w:t>
+      </w:r>
+      <w:r>
+        <w:t xml:space="preserve"> Mesároš </w:t>
+      </w:r>
+      <w:r>
+        <w:rPr>
+          <w:lang w:val="en-US"/>
+        </w:rPr>
+        <w:t>##</w:t>
+      </w:r>
     </w:p>
     <w:p>
       <w:pPr>
@@ -1448,11 +2391,93 @@
           <w:numId w:val="1"/>
         </w:numPr>
       </w:pPr>
-      <w:bookmarkStart w:id="3" w:name="_Toc401165523"/>
+      <w:bookmarkStart w:id="11" w:name="_Toc401517848"/>
       <w:r>
         <w:t>Ďalšie požiadaviek</w:t>
       </w:r>
-      <w:bookmarkEnd w:id="3"/>
+      <w:bookmarkEnd w:id="11"/>
+    </w:p>
+    <w:p>
+      <w:pPr>
+        <w:pStyle w:val="Nadpis2"/>
+      </w:pPr>
+      <w:bookmarkStart w:id="12" w:name="_Toc401517849"/>
+      <w:r>
+        <w:t xml:space="preserve">4.1 </w:t>
+      </w:r>
+      <w:r>
+        <w:t>Výkonnostné požiadavky</w:t>
+      </w:r>
+      <w:bookmarkEnd w:id="12"/>
+    </w:p>
+    <w:p>
+      <w:r>
+        <w:tab/>
+      </w:r>
+      <w:r>
+        <w:t>Na aplikáciu sa nekladú žiadne výkonnostné požiadavky.</w:t>
+      </w:r>
+    </w:p>
+    <w:p>
+      <w:pPr>
+        <w:pStyle w:val="Nadpis2"/>
+      </w:pPr>
+      <w:bookmarkStart w:id="13" w:name="_Toc401517850"/>
+      <w:r>
+        <w:t xml:space="preserve">4.2 </w:t>
+      </w:r>
+      <w:r>
+        <w:t>Dostupnosť</w:t>
+      </w:r>
+      <w:bookmarkEnd w:id="13"/>
+    </w:p>
+    <w:p>
+      <w:r>
+        <w:tab/>
+      </w:r>
+      <w:r>
+        <w:t>Aplikácia</w:t>
+      </w:r>
+      <w:r>
+        <w:t xml:space="preserve"> bude </w:t>
+      </w:r>
+      <w:r>
+        <w:t>dostupná</w:t>
+      </w:r>
+      <w:r>
+        <w:t xml:space="preserve"> na </w:t>
+      </w:r>
+      <w:r>
+        <w:t>internej (súkromnej)</w:t>
+      </w:r>
+      <w:r>
+        <w:t xml:space="preserve"> sieti. </w:t>
+      </w:r>
+    </w:p>
+    <w:p>
+      <w:pPr>
+        <w:pStyle w:val="Nadpis2"/>
+      </w:pPr>
+      <w:bookmarkStart w:id="14" w:name="_Toc401517851"/>
+      <w:r>
+        <w:lastRenderedPageBreak/>
+        <w:t>4.3. Bezpečnostné požiadavky</w:t>
+      </w:r>
+      <w:bookmarkEnd w:id="14"/>
+    </w:p>
+    <w:p>
+      <w:r>
+        <w:tab/>
+        <w:t>Zariadenie je napojené na súkromnej sieti, takže zabezpečenie nie je potrebné riešiť. Zariadenie sa ovláda cez sieť (</w:t>
+      </w:r>
+      <w:proofErr w:type="spellStart"/>
+      <w:r>
+        <w:t>ethernet</w:t>
+      </w:r>
+      <w:proofErr w:type="spellEnd"/>
+      <w:r>
+        <w:t>) pomocou nášho systému alebo ručné priamo na zariadení.</w:t>
+      </w:r>
     </w:p>
     <w:sectPr>
       <w:footerReference w:type="default" r:id="rId9"/>
@@ -1468,7 +2493,7 @@
 
 <file path=word/endnotes.xml><?xml version="1.0" encoding="utf-8"?>
 <w:endnotes xmlns:ve="http://schemas.openxmlformats.org/markup-compatibility/2006" xmlns:o="urn:schemas-microsoft-com:office:office" xmlns:r="http://schemas.openxmlformats.org/officeDocument/2006/relationships" xmlns:m="http://schemas.openxmlformats.org/officeDocument/2006/math" xmlns:v="urn:schemas-microsoft-com:vml" xmlns:wp="http://schemas.openxmlformats.org/drawingml/2006/wordprocessingDrawing" xmlns:w10="urn:schemas-microsoft-com:office:word" xmlns:w="http://schemas.openxmlformats.org/wordprocessingml/2006/main" xmlns:wne="http://schemas.microsoft.com/office/word/2006/wordml">
-  <w:endnote w:type="separator" w:id="0">
+  <w:endnote w:type="separator" w:id="-1">
     <w:p>
       <w:pPr>
         <w:spacing w:after="0" w:line="240" w:lineRule="auto"/>
@@ -1478,7 +2503,7 @@
       </w:r>
     </w:p>
   </w:endnote>
-  <w:endnote w:type="continuationSeparator" w:id="1">
+  <w:endnote w:type="continuationSeparator" w:id="0">
     <w:p>
       <w:pPr>
         <w:spacing w:after="0" w:line="240" w:lineRule="auto"/>
@@ -1528,7 +2553,7 @@
 
 <file path=word/footnotes.xml><?xml version="1.0" encoding="utf-8"?>
 <w:footnotes xmlns:ve="http://schemas.openxmlformats.org/markup-compatibility/2006" xmlns:o="urn:schemas-microsoft-com:office:office" xmlns:r="http://schemas.openxmlformats.org/officeDocument/2006/relationships" xmlns:m="http://schemas.openxmlformats.org/officeDocument/2006/math" xmlns:v="urn:schemas-microsoft-com:vml" xmlns:wp="http://schemas.openxmlformats.org/drawingml/2006/wordprocessingDrawing" xmlns:w10="urn:schemas-microsoft-com:office:word" xmlns:w="http://schemas.openxmlformats.org/wordprocessingml/2006/main" xmlns:wne="http://schemas.microsoft.com/office/word/2006/wordml">
-  <w:footnote w:type="separator" w:id="0">
+  <w:footnote w:type="separator" w:id="-1">
     <w:p>
       <w:pPr>
         <w:spacing w:after="0" w:line="240" w:lineRule="auto"/>
@@ -1538,7 +2563,7 @@
       </w:r>
     </w:p>
   </w:footnote>
-  <w:footnote w:type="continuationSeparator" w:id="1">
+  <w:footnote w:type="continuationSeparator" w:id="0">
     <w:p>
       <w:pPr>
         <w:spacing w:after="0" w:line="240" w:lineRule="auto"/>
@@ -2057,6 +3082,19 @@
       <w:szCs w:val="26"/>
     </w:rPr>
   </w:style>
+  <w:style w:type="paragraph" w:styleId="Obsah2">
+    <w:name w:val="toc 2"/>
+    <w:basedOn w:val="Normlny"/>
+    <w:next w:val="Normlny"/>
+    <w:autoRedefine/>
+    <w:uiPriority w:val="39"/>
+    <w:unhideWhenUsed/>
+    <w:rsid w:val="002550B0"/>
+    <w:pPr>
+      <w:spacing w:after="100"/>
+      <w:ind w:left="220"/>
+    </w:pPr>
+  </w:style>
 </w:styles>
 </file>
 
@@ -2367,7 +3405,7 @@
 </file>
 
 <file path=customXml/itemProps2.xml><?xml version="1.0" encoding="utf-8"?>
-<ds:datastoreItem xmlns:ds="http://schemas.openxmlformats.org/officeDocument/2006/customXml" ds:itemID="{6ADD2DC3-29F2-4937-B8FB-BDAF58ABC6D5}">
+<ds:datastoreItem xmlns:ds="http://schemas.openxmlformats.org/officeDocument/2006/customXml" ds:itemID="{E5218D26-8FC0-4E9D-A3F0-2E90FCBFFDBD}">
   <ds:schemaRefs>
     <ds:schemaRef ds:uri="http://schemas.openxmlformats.org/officeDocument/2006/bibliography"/>
   </ds:schemaRefs>

</xml_diff>